<commit_message>
Finished all essential part
</commit_message>
<xml_diff>
--- a/Document.docx
+++ b/Document.docx
@@ -1560,7 +1560,31 @@
           <w:szCs w:val="24"/>
           <w:u w:val="none"/>
         </w:rPr>
-        <w:t>What are the things that you are really proud of about your program; imagine this is a business pitching session</w:t>
+        <w:t xml:space="preserve">What are the things that you are </w:t>
+      </w:r>
+      <w:proofErr w:type="gramStart"/>
+      <w:r>
+        <w:rPr>
+          <w:rFonts w:ascii="Times New Roman" w:hAnsi="Times New Roman"/>
+          <w:b/>
+          <w:bCs/>
+          <w:sz w:val="24"/>
+          <w:szCs w:val="24"/>
+          <w:u w:val="none"/>
+        </w:rPr>
+        <w:t>really proud</w:t>
+      </w:r>
+      <w:proofErr w:type="gramEnd"/>
+      <w:r>
+        <w:rPr>
+          <w:rFonts w:ascii="Times New Roman" w:hAnsi="Times New Roman"/>
+          <w:b/>
+          <w:bCs/>
+          <w:sz w:val="24"/>
+          <w:szCs w:val="24"/>
+          <w:u w:val="none"/>
+        </w:rPr>
+        <w:t xml:space="preserve"> of about your program; imagine this is a business pitching session</w:t>
       </w:r>
       <w:r>
         <w:rPr>
@@ -2428,11 +2452,71 @@
           <w:szCs w:val="24"/>
           <w:u w:val="none"/>
         </w:rPr>
-        <w:t>: If this is a collaborative effort, teamwork and version control with tools like Git contribute to efficient development and maintenance.</w:t>
-      </w:r>
-    </w:p>
-    <w:p>
-      <w:pPr>
+        <w:t xml:space="preserve">: If this is a collaborative effort, </w:t>
+      </w:r>
+      <w:proofErr w:type="gramStart"/>
+      <w:r>
+        <w:rPr>
+          <w:rFonts w:ascii="Times New Roman" w:hAnsi="Times New Roman"/>
+          <w:sz w:val="24"/>
+          <w:szCs w:val="24"/>
+          <w:u w:val="none"/>
+        </w:rPr>
+        <w:t>teamwork</w:t>
+      </w:r>
+      <w:proofErr w:type="gramEnd"/>
+      <w:r>
+        <w:rPr>
+          <w:rFonts w:ascii="Times New Roman" w:hAnsi="Times New Roman"/>
+          <w:sz w:val="24"/>
+          <w:szCs w:val="24"/>
+          <w:u w:val="none"/>
+        </w:rPr>
+        <w:t xml:space="preserve"> and version control with tools like Git contribute to efficient development and maintenance.</w:t>
+      </w:r>
+    </w:p>
+    <w:p>
+      <w:pPr>
+        <w:rPr>
+          <w:rFonts w:ascii="Times New Roman" w:hAnsi="Times New Roman"/>
+          <w:sz w:val="24"/>
+          <w:szCs w:val="24"/>
+          <w:u w:val="none"/>
+        </w:rPr>
+      </w:pPr>
+      <w:r>
+        <w:rPr>
+          <w:rFonts w:ascii="Times New Roman" w:hAnsi="Times New Roman"/>
+          <w:sz w:val="24"/>
+          <w:szCs w:val="24"/>
+          <w:u w:val="none"/>
+        </w:rPr>
+        <w:br w:type="page"/>
+      </w:r>
+    </w:p>
+    <w:p>
+      <w:pPr>
+        <w:rPr>
+          <w:rFonts w:ascii="Times New Roman" w:hAnsi="Times New Roman"/>
+          <w:sz w:val="24"/>
+          <w:szCs w:val="24"/>
+          <w:u w:val="none"/>
+        </w:rPr>
+      </w:pPr>
+      <w:r>
+        <w:rPr>
+          <w:rFonts w:ascii="Times New Roman" w:hAnsi="Times New Roman"/>
+          <w:sz w:val="24"/>
+          <w:szCs w:val="24"/>
+          <w:u w:val="none"/>
+        </w:rPr>
+        <w:lastRenderedPageBreak/>
+        <w:t>Bugs</w:t>
+      </w:r>
+    </w:p>
+    <w:p>
+      <w:pPr>
+        <w:pStyle w:val="ListParagraph"/>
         <w:rPr>
           <w:rFonts w:ascii="Times New Roman" w:hAnsi="Times New Roman"/>
           <w:sz w:val="24"/>
@@ -2569,7 +2653,7 @@
   <w:abstractNum w:abstractNumId="1" w15:restartNumberingAfterBreak="0">
     <w:nsid w:val="330D2D0C"/>
     <w:multiLevelType w:val="multilevel"/>
-    <w:tmpl w:val="A6F221CA"/>
+    <w:tmpl w:val="9112CF08"/>
     <w:lvl w:ilvl="0">
       <w:start w:val="1"/>
       <w:numFmt w:val="bullet"/>
@@ -2586,20 +2670,16 @@
         <w:sz w:val="20"/>
       </w:rPr>
     </w:lvl>
-    <w:lvl w:ilvl="1" w:tentative="1">
-      <w:start w:val="1"/>
-      <w:numFmt w:val="bullet"/>
-      <w:lvlText w:val=""/>
-      <w:lvlJc w:val="left"/>
-      <w:pPr>
-        <w:tabs>
-          <w:tab w:val="num" w:pos="1440"/>
-        </w:tabs>
+    <w:lvl w:ilvl="1">
+      <w:start w:val="1"/>
+      <w:numFmt w:val="decimal"/>
+      <w:lvlText w:val="%2."/>
+      <w:lvlJc w:val="left"/>
+      <w:pPr>
         <w:ind w:left="1440" w:hanging="360"/>
       </w:pPr>
       <w:rPr>
-        <w:rFonts w:ascii="Symbol" w:hAnsi="Symbol" w:hint="default"/>
-        <w:sz w:val="20"/>
+        <w:rFonts w:hint="default"/>
       </w:rPr>
     </w:lvl>
     <w:lvl w:ilvl="2" w:tentative="1">
@@ -3631,6 +3711,7 @@
   <w:style w:type="character" w:default="1" w:styleId="DefaultParagraphFont">
     <w:name w:val="Default Paragraph Font"/>
     <w:uiPriority w:val="1"/>
+    <w:semiHidden/>
     <w:unhideWhenUsed/>
   </w:style>
   <w:style w:type="table" w:default="1" w:styleId="TableNormal">

</xml_diff>

<commit_message>
Extra features added such as save and load customer
</commit_message>
<xml_diff>
--- a/Document.docx
+++ b/Document.docx
@@ -2511,19 +2511,56 @@
           <w:u w:val="none"/>
         </w:rPr>
         <w:lastRenderedPageBreak/>
-        <w:t>Bugs</w:t>
+        <w:t>Addition Features</w:t>
       </w:r>
     </w:p>
     <w:p>
       <w:pPr>
         <w:pStyle w:val="ListParagraph"/>
-        <w:rPr>
-          <w:rFonts w:ascii="Times New Roman" w:hAnsi="Times New Roman"/>
-          <w:sz w:val="24"/>
-          <w:szCs w:val="24"/>
-          <w:u w:val="none"/>
-        </w:rPr>
-      </w:pPr>
+        <w:numPr>
+          <w:ilvl w:val="0"/>
+          <w:numId w:val="7"/>
+        </w:numPr>
+        <w:rPr>
+          <w:rFonts w:ascii="Times New Roman" w:hAnsi="Times New Roman"/>
+          <w:sz w:val="24"/>
+          <w:szCs w:val="24"/>
+          <w:u w:val="none"/>
+        </w:rPr>
+      </w:pPr>
+      <w:r>
+        <w:rPr>
+          <w:rFonts w:ascii="Times New Roman" w:hAnsi="Times New Roman"/>
+          <w:sz w:val="24"/>
+          <w:szCs w:val="24"/>
+          <w:u w:val="none"/>
+        </w:rPr>
+        <w:t>Save/load files (order history)</w:t>
+      </w:r>
+    </w:p>
+    <w:p>
+      <w:pPr>
+        <w:pStyle w:val="ListParagraph"/>
+        <w:numPr>
+          <w:ilvl w:val="0"/>
+          <w:numId w:val="7"/>
+        </w:numPr>
+        <w:rPr>
+          <w:rFonts w:ascii="Times New Roman" w:hAnsi="Times New Roman"/>
+          <w:sz w:val="24"/>
+          <w:szCs w:val="24"/>
+          <w:u w:val="none"/>
+        </w:rPr>
+      </w:pPr>
+      <w:r>
+        <w:rPr>
+          <w:rFonts w:ascii="Times New Roman" w:hAnsi="Times New Roman"/>
+          <w:sz w:val="24"/>
+          <w:szCs w:val="24"/>
+          <w:u w:val="none"/>
+        </w:rPr>
+        <w:t>Exception Handling</w:t>
+      </w:r>
     </w:p>
     <w:sectPr>
       <w:pgSz w:w="11906" w:h="16838"/>
@@ -2538,6 +2575,119 @@
 <file path=word/numbering.xml><?xml version="1.0" encoding="utf-8"?>
 <w:numbering xmlns:wpc="http://schemas.microsoft.com/office/word/2010/wordprocessingCanvas" xmlns:cx="http://schemas.microsoft.com/office/drawing/2014/chartex" xmlns:cx1="http://schemas.microsoft.com/office/drawing/2015/9/8/chartex" xmlns:cx2="http://schemas.microsoft.com/office/drawing/2015/10/21/chartex" xmlns:cx3="http://schemas.microsoft.com/office/drawing/2016/5/9/chartex" xmlns:cx4="http://schemas.microsoft.com/office/drawing/2016/5/10/chartex" xmlns:cx5="http://schemas.microsoft.com/office/drawing/2016/5/11/chartex" xmlns:cx6="http://schemas.microsoft.com/office/drawing/2016/5/12/chartex" xmlns:cx7="http://schemas.microsoft.com/office/drawing/2016/5/13/chartex" xmlns:cx8="http://schemas.microsoft.com/office/drawing/2016/5/14/chartex" xmlns:mc="http://schemas.openxmlformats.org/markup-compatibility/2006" xmlns:aink="http://schemas.microsoft.com/office/drawing/2016/ink" xmlns:am3d="http://schemas.microsoft.com/office/drawing/2017/model3d" xmlns:o="urn:schemas-microsoft-com:office:office" xmlns:oel="http://schemas.microsoft.com/office/2019/extlst" xmlns:r="http://schemas.openxmlformats.org/officeDocument/2006/relationships" xmlns:m="http://schemas.openxmlformats.org/officeDocument/2006/math" xmlns:v="urn:schemas-microsoft-com:vml" xmlns:wp14="http://schemas.microsoft.com/office/word/2010/wordprocessingDrawing" xmlns:wp="http://schemas.openxmlformats.org/drawingml/2006/wordprocessingDrawing" xmlns:w10="urn:schemas-microsoft-com:office:word" xmlns:w="http://schemas.openxmlformats.org/wordprocessingml/2006/main" xmlns:w14="http://schemas.microsoft.com/office/word/2010/wordml" xmlns:w15="http://schemas.microsoft.com/office/word/2012/wordml" xmlns:w16cex="http://schemas.microsoft.com/office/word/2018/wordml/cex" xmlns:w16cid="http://schemas.microsoft.com/office/word/2016/wordml/cid" xmlns:w16="http://schemas.microsoft.com/office/word/2018/wordml" xmlns:w16sdtdh="http://schemas.microsoft.com/office/word/2020/wordml/sdtdatahash" xmlns:w16se="http://schemas.microsoft.com/office/word/2015/wordml/symex" xmlns:wpg="http://schemas.microsoft.com/office/word/2010/wordprocessingGroup" xmlns:wpi="http://schemas.microsoft.com/office/word/2010/wordprocessingInk" xmlns:wne="http://schemas.microsoft.com/office/word/2006/wordml" xmlns:wps="http://schemas.microsoft.com/office/word/2010/wordprocessingShape" mc:Ignorable="w14 w15 w16se w16cid w16 w16cex w16sdtdh wp14">
   <w:abstractNum w:abstractNumId="0" w15:restartNumberingAfterBreak="0">
+    <w:nsid w:val="088B6E66"/>
+    <w:multiLevelType w:val="hybridMultilevel"/>
+    <w:tmpl w:val="35428BF6"/>
+    <w:lvl w:ilvl="0" w:tplc="44090001">
+      <w:start w:val="1"/>
+      <w:numFmt w:val="bullet"/>
+      <w:lvlText w:val=""/>
+      <w:lvlJc w:val="left"/>
+      <w:pPr>
+        <w:ind w:left="720" w:hanging="360"/>
+      </w:pPr>
+      <w:rPr>
+        <w:rFonts w:ascii="Symbol" w:hAnsi="Symbol" w:hint="default"/>
+      </w:rPr>
+    </w:lvl>
+    <w:lvl w:ilvl="1" w:tplc="44090003" w:tentative="1">
+      <w:start w:val="1"/>
+      <w:numFmt w:val="bullet"/>
+      <w:lvlText w:val="o"/>
+      <w:lvlJc w:val="left"/>
+      <w:pPr>
+        <w:ind w:left="1440" w:hanging="360"/>
+      </w:pPr>
+      <w:rPr>
+        <w:rFonts w:ascii="Courier New" w:hAnsi="Courier New" w:cs="Courier New" w:hint="default"/>
+      </w:rPr>
+    </w:lvl>
+    <w:lvl w:ilvl="2" w:tplc="44090005" w:tentative="1">
+      <w:start w:val="1"/>
+      <w:numFmt w:val="bullet"/>
+      <w:lvlText w:val=""/>
+      <w:lvlJc w:val="left"/>
+      <w:pPr>
+        <w:ind w:left="2160" w:hanging="360"/>
+      </w:pPr>
+      <w:rPr>
+        <w:rFonts w:ascii="Wingdings" w:hAnsi="Wingdings" w:hint="default"/>
+      </w:rPr>
+    </w:lvl>
+    <w:lvl w:ilvl="3" w:tplc="44090001" w:tentative="1">
+      <w:start w:val="1"/>
+      <w:numFmt w:val="bullet"/>
+      <w:lvlText w:val=""/>
+      <w:lvlJc w:val="left"/>
+      <w:pPr>
+        <w:ind w:left="2880" w:hanging="360"/>
+      </w:pPr>
+      <w:rPr>
+        <w:rFonts w:ascii="Symbol" w:hAnsi="Symbol" w:hint="default"/>
+      </w:rPr>
+    </w:lvl>
+    <w:lvl w:ilvl="4" w:tplc="44090003" w:tentative="1">
+      <w:start w:val="1"/>
+      <w:numFmt w:val="bullet"/>
+      <w:lvlText w:val="o"/>
+      <w:lvlJc w:val="left"/>
+      <w:pPr>
+        <w:ind w:left="3600" w:hanging="360"/>
+      </w:pPr>
+      <w:rPr>
+        <w:rFonts w:ascii="Courier New" w:hAnsi="Courier New" w:cs="Courier New" w:hint="default"/>
+      </w:rPr>
+    </w:lvl>
+    <w:lvl w:ilvl="5" w:tplc="44090005" w:tentative="1">
+      <w:start w:val="1"/>
+      <w:numFmt w:val="bullet"/>
+      <w:lvlText w:val=""/>
+      <w:lvlJc w:val="left"/>
+      <w:pPr>
+        <w:ind w:left="4320" w:hanging="360"/>
+      </w:pPr>
+      <w:rPr>
+        <w:rFonts w:ascii="Wingdings" w:hAnsi="Wingdings" w:hint="default"/>
+      </w:rPr>
+    </w:lvl>
+    <w:lvl w:ilvl="6" w:tplc="44090001" w:tentative="1">
+      <w:start w:val="1"/>
+      <w:numFmt w:val="bullet"/>
+      <w:lvlText w:val=""/>
+      <w:lvlJc w:val="left"/>
+      <w:pPr>
+        <w:ind w:left="5040" w:hanging="360"/>
+      </w:pPr>
+      <w:rPr>
+        <w:rFonts w:ascii="Symbol" w:hAnsi="Symbol" w:hint="default"/>
+      </w:rPr>
+    </w:lvl>
+    <w:lvl w:ilvl="7" w:tplc="44090003" w:tentative="1">
+      <w:start w:val="1"/>
+      <w:numFmt w:val="bullet"/>
+      <w:lvlText w:val="o"/>
+      <w:lvlJc w:val="left"/>
+      <w:pPr>
+        <w:ind w:left="5760" w:hanging="360"/>
+      </w:pPr>
+      <w:rPr>
+        <w:rFonts w:ascii="Courier New" w:hAnsi="Courier New" w:cs="Courier New" w:hint="default"/>
+      </w:rPr>
+    </w:lvl>
+    <w:lvl w:ilvl="8" w:tplc="44090005" w:tentative="1">
+      <w:start w:val="1"/>
+      <w:numFmt w:val="bullet"/>
+      <w:lvlText w:val=""/>
+      <w:lvlJc w:val="left"/>
+      <w:pPr>
+        <w:ind w:left="6480" w:hanging="360"/>
+      </w:pPr>
+      <w:rPr>
+        <w:rFonts w:ascii="Wingdings" w:hAnsi="Wingdings" w:hint="default"/>
+      </w:rPr>
+    </w:lvl>
+  </w:abstractNum>
+  <w:abstractNum w:abstractNumId="1" w15:restartNumberingAfterBreak="0">
     <w:nsid w:val="2D0B36FE"/>
     <w:multiLevelType w:val="multilevel"/>
     <w:tmpl w:val="C068FBBE"/>
@@ -2650,7 +2800,7 @@
       </w:pPr>
     </w:lvl>
   </w:abstractNum>
-  <w:abstractNum w:abstractNumId="1" w15:restartNumberingAfterBreak="0">
+  <w:abstractNum w:abstractNumId="2" w15:restartNumberingAfterBreak="0">
     <w:nsid w:val="330D2D0C"/>
     <w:multiLevelType w:val="multilevel"/>
     <w:tmpl w:val="9112CF08"/>
@@ -2795,7 +2945,7 @@
       </w:rPr>
     </w:lvl>
   </w:abstractNum>
-  <w:abstractNum w:abstractNumId="2" w15:restartNumberingAfterBreak="0">
+  <w:abstractNum w:abstractNumId="3" w15:restartNumberingAfterBreak="0">
     <w:nsid w:val="49952B0A"/>
     <w:multiLevelType w:val="multilevel"/>
     <w:tmpl w:val="A84C04FA"/>
@@ -2944,7 +3094,7 @@
       </w:rPr>
     </w:lvl>
   </w:abstractNum>
-  <w:abstractNum w:abstractNumId="3" w15:restartNumberingAfterBreak="0">
+  <w:abstractNum w:abstractNumId="4" w15:restartNumberingAfterBreak="0">
     <w:nsid w:val="4FF70569"/>
     <w:multiLevelType w:val="multilevel"/>
     <w:tmpl w:val="71148736"/>
@@ -3057,7 +3207,7 @@
       </w:pPr>
     </w:lvl>
   </w:abstractNum>
-  <w:abstractNum w:abstractNumId="4" w15:restartNumberingAfterBreak="0">
+  <w:abstractNum w:abstractNumId="5" w15:restartNumberingAfterBreak="0">
     <w:nsid w:val="63197CE7"/>
     <w:multiLevelType w:val="hybridMultilevel"/>
     <w:tmpl w:val="14741490"/>
@@ -3170,7 +3320,7 @@
       </w:rPr>
     </w:lvl>
   </w:abstractNum>
-  <w:abstractNum w:abstractNumId="5" w15:restartNumberingAfterBreak="0">
+  <w:abstractNum w:abstractNumId="6" w15:restartNumberingAfterBreak="0">
     <w:nsid w:val="6331241B"/>
     <w:multiLevelType w:val="multilevel"/>
     <w:tmpl w:val="A0B6D5F2"/>
@@ -3288,22 +3438,25 @@
     </w:lvl>
   </w:abstractNum>
   <w:num w:numId="1" w16cid:durableId="238440878">
+    <w:abstractNumId w:val="5"/>
+  </w:num>
+  <w:num w:numId="2" w16cid:durableId="1507331086">
+    <w:abstractNumId w:val="6"/>
+  </w:num>
+  <w:num w:numId="3" w16cid:durableId="797919302">
+    <w:abstractNumId w:val="1"/>
+  </w:num>
+  <w:num w:numId="4" w16cid:durableId="2011638564">
+    <w:abstractNumId w:val="2"/>
+  </w:num>
+  <w:num w:numId="5" w16cid:durableId="1573538141">
     <w:abstractNumId w:val="4"/>
   </w:num>
-  <w:num w:numId="2" w16cid:durableId="1507331086">
-    <w:abstractNumId w:val="5"/>
-  </w:num>
-  <w:num w:numId="3" w16cid:durableId="797919302">
-    <w:abstractNumId w:val="0"/>
-  </w:num>
-  <w:num w:numId="4" w16cid:durableId="2011638564">
-    <w:abstractNumId w:val="1"/>
-  </w:num>
-  <w:num w:numId="5" w16cid:durableId="1573538141">
+  <w:num w:numId="6" w16cid:durableId="837303402">
     <w:abstractNumId w:val="3"/>
   </w:num>
-  <w:num w:numId="6" w16cid:durableId="837303402">
-    <w:abstractNumId w:val="2"/>
+  <w:num w:numId="7" w16cid:durableId="915895320">
+    <w:abstractNumId w:val="0"/>
   </w:num>
 </w:numbering>
 </file>

</xml_diff>

<commit_message>
Separated all the classes into its individual classes by refactoring them. Added some contents into documentation
</commit_message>
<xml_diff>
--- a/Document.docx
+++ b/Document.docx
@@ -184,131 +184,6 @@
       <w:pPr>
         <w:rPr>
           <w:rFonts w:ascii="Times New Roman" w:hAnsi="Times New Roman"/>
-          <w:b/>
-          <w:bCs/>
-          <w:sz w:val="24"/>
-          <w:szCs w:val="24"/>
-          <w:u w:val="none"/>
-        </w:rPr>
-      </w:pPr>
-      <w:r>
-        <w:rPr>
-          <w:rFonts w:ascii="Times New Roman" w:hAnsi="Times New Roman"/>
-          <w:b/>
-          <w:bCs/>
-          <w:sz w:val="24"/>
-          <w:szCs w:val="24"/>
-          <w:u w:val="none"/>
-        </w:rPr>
-        <w:t>Your overall implementation should include the following features of OOP:</w:t>
-      </w:r>
-    </w:p>
-    <w:p>
-      <w:pPr>
-        <w:rPr>
-          <w:rFonts w:ascii="Times New Roman" w:hAnsi="Times New Roman"/>
-          <w:b/>
-          <w:bCs/>
-          <w:sz w:val="24"/>
-          <w:szCs w:val="24"/>
-          <w:u w:val="none"/>
-        </w:rPr>
-      </w:pPr>
-      <w:r>
-        <w:rPr>
-          <w:rFonts w:ascii="Times New Roman" w:hAnsi="Times New Roman"/>
-          <w:b/>
-          <w:bCs/>
-          <w:sz w:val="24"/>
-          <w:szCs w:val="24"/>
-          <w:u w:val="none"/>
-        </w:rPr>
-        <w:t>1. Inheritance</w:t>
-      </w:r>
-    </w:p>
-    <w:p>
-      <w:pPr>
-        <w:rPr>
-          <w:rFonts w:ascii="Times New Roman" w:hAnsi="Times New Roman"/>
-          <w:b/>
-          <w:bCs/>
-          <w:sz w:val="24"/>
-          <w:szCs w:val="24"/>
-          <w:u w:val="none"/>
-        </w:rPr>
-      </w:pPr>
-      <w:r>
-        <w:rPr>
-          <w:rFonts w:ascii="Times New Roman" w:hAnsi="Times New Roman"/>
-          <w:b/>
-          <w:bCs/>
-          <w:sz w:val="24"/>
-          <w:szCs w:val="24"/>
-          <w:u w:val="none"/>
-        </w:rPr>
-        <w:t>2. Polymorphism</w:t>
-      </w:r>
-    </w:p>
-    <w:p>
-      <w:pPr>
-        <w:rPr>
-          <w:rFonts w:ascii="Times New Roman" w:hAnsi="Times New Roman"/>
-          <w:b/>
-          <w:bCs/>
-          <w:sz w:val="24"/>
-          <w:szCs w:val="24"/>
-          <w:u w:val="none"/>
-        </w:rPr>
-      </w:pPr>
-      <w:r>
-        <w:rPr>
-          <w:rFonts w:ascii="Times New Roman" w:hAnsi="Times New Roman"/>
-          <w:b/>
-          <w:bCs/>
-          <w:sz w:val="24"/>
-          <w:szCs w:val="24"/>
-          <w:u w:val="none"/>
-        </w:rPr>
-        <w:t>3. Interface</w:t>
-      </w:r>
-    </w:p>
-    <w:p>
-      <w:pPr>
-        <w:rPr>
-          <w:rFonts w:ascii="Times New Roman" w:hAnsi="Times New Roman"/>
-          <w:b/>
-          <w:bCs/>
-          <w:sz w:val="24"/>
-          <w:szCs w:val="24"/>
-          <w:u w:val="none"/>
-        </w:rPr>
-      </w:pPr>
-      <w:r>
-        <w:rPr>
-          <w:rFonts w:ascii="Times New Roman" w:hAnsi="Times New Roman"/>
-          <w:b/>
-          <w:bCs/>
-          <w:sz w:val="24"/>
-          <w:szCs w:val="24"/>
-          <w:u w:val="none"/>
-        </w:rPr>
-        <w:t>4. Abstract class</w:t>
-      </w:r>
-    </w:p>
-    <w:p>
-      <w:pPr>
-        <w:rPr>
-          <w:rFonts w:ascii="Times New Roman" w:hAnsi="Times New Roman"/>
-          <w:sz w:val="24"/>
-          <w:szCs w:val="24"/>
-          <w:u w:val="none"/>
-        </w:rPr>
-      </w:pPr>
-    </w:p>
-    <w:p>
-      <w:pPr>
-        <w:rPr>
-          <w:rFonts w:ascii="Times New Roman" w:hAnsi="Times New Roman"/>
           <w:sz w:val="24"/>
           <w:szCs w:val="24"/>
         </w:rPr>
@@ -370,29 +245,16 @@
           <w:u w:val="none"/>
         </w:rPr>
       </w:pPr>
-      <w:proofErr w:type="spellStart"/>
-      <w:r>
-        <w:rPr>
-          <w:rFonts w:ascii="Times New Roman" w:hAnsi="Times New Roman"/>
-          <w:b/>
-          <w:bCs/>
-          <w:sz w:val="24"/>
-          <w:szCs w:val="24"/>
-          <w:u w:val="none"/>
-        </w:rPr>
-        <w:t>MenuItem</w:t>
-      </w:r>
-      <w:proofErr w:type="spellEnd"/>
-      <w:r>
-        <w:rPr>
-          <w:rFonts w:ascii="Times New Roman" w:hAnsi="Times New Roman"/>
-          <w:b/>
-          <w:bCs/>
-          <w:sz w:val="24"/>
-          <w:szCs w:val="24"/>
-          <w:u w:val="none"/>
-        </w:rPr>
-        <w:t xml:space="preserve"> (Abstract Class)</w:t>
+      <w:r>
+        <w:rPr>
+          <w:rFonts w:ascii="Times New Roman" w:hAnsi="Times New Roman"/>
+          <w:b/>
+          <w:bCs/>
+          <w:sz w:val="24"/>
+          <w:szCs w:val="24"/>
+          <w:u w:val="none"/>
+        </w:rPr>
+        <w:t>MenuItem (Abstract Class)</w:t>
       </w:r>
       <w:r>
         <w:rPr>
@@ -403,7 +265,6 @@
         </w:rPr>
         <w:t xml:space="preserve">: Extended by </w:t>
       </w:r>
-      <w:proofErr w:type="spellStart"/>
       <w:r>
         <w:rPr>
           <w:rFonts w:ascii="Times New Roman" w:hAnsi="Times New Roman"/>
@@ -415,7 +276,6 @@
         </w:rPr>
         <w:t>FoodItem</w:t>
       </w:r>
-      <w:proofErr w:type="spellEnd"/>
       <w:r>
         <w:rPr>
           <w:rFonts w:ascii="Times New Roman" w:hAnsi="Times New Roman"/>
@@ -425,7 +285,6 @@
         </w:rPr>
         <w:t xml:space="preserve"> and </w:t>
       </w:r>
-      <w:proofErr w:type="spellStart"/>
       <w:r>
         <w:rPr>
           <w:rFonts w:ascii="Times New Roman" w:hAnsi="Times New Roman"/>
@@ -437,7 +296,6 @@
         </w:rPr>
         <w:t>DrinkItem</w:t>
       </w:r>
-      <w:proofErr w:type="spellEnd"/>
       <w:r>
         <w:rPr>
           <w:rFonts w:ascii="Times New Roman" w:hAnsi="Times New Roman"/>
@@ -521,7 +379,6 @@
         </w:rPr>
         <w:t xml:space="preserve">, </w:t>
       </w:r>
-      <w:proofErr w:type="spellStart"/>
       <w:r>
         <w:rPr>
           <w:rFonts w:ascii="Times New Roman" w:hAnsi="Times New Roman"/>
@@ -533,7 +390,6 @@
         </w:rPr>
         <w:t>CartItem</w:t>
       </w:r>
-      <w:proofErr w:type="spellEnd"/>
       <w:r>
         <w:rPr>
           <w:rFonts w:ascii="Times New Roman" w:hAnsi="Times New Roman"/>
@@ -543,7 +399,6 @@
         </w:rPr>
         <w:t xml:space="preserve">, and </w:t>
       </w:r>
-      <w:proofErr w:type="spellStart"/>
       <w:r>
         <w:rPr>
           <w:rFonts w:ascii="Times New Roman" w:hAnsi="Times New Roman"/>
@@ -555,7 +410,6 @@
         </w:rPr>
         <w:t>SpecialOffer</w:t>
       </w:r>
-      <w:proofErr w:type="spellEnd"/>
       <w:r>
         <w:rPr>
           <w:rFonts w:ascii="Times New Roman" w:hAnsi="Times New Roman"/>
@@ -599,7 +453,6 @@
         </w:rPr>
         <w:t xml:space="preserve">: Composed of </w:t>
       </w:r>
-      <w:proofErr w:type="spellStart"/>
       <w:r>
         <w:rPr>
           <w:rFonts w:ascii="Times New Roman" w:hAnsi="Times New Roman"/>
@@ -611,7 +464,6 @@
         </w:rPr>
         <w:t>CartItem</w:t>
       </w:r>
-      <w:proofErr w:type="spellEnd"/>
       <w:r>
         <w:rPr>
           <w:rFonts w:ascii="Times New Roman" w:hAnsi="Times New Roman"/>
@@ -635,29 +487,16 @@
           <w:u w:val="none"/>
         </w:rPr>
       </w:pPr>
-      <w:proofErr w:type="spellStart"/>
-      <w:r>
-        <w:rPr>
-          <w:rFonts w:ascii="Times New Roman" w:hAnsi="Times New Roman"/>
-          <w:b/>
-          <w:bCs/>
-          <w:sz w:val="24"/>
-          <w:szCs w:val="24"/>
-          <w:u w:val="none"/>
-        </w:rPr>
-        <w:t>CartItem</w:t>
-      </w:r>
-      <w:proofErr w:type="spellEnd"/>
-      <w:r>
-        <w:rPr>
-          <w:rFonts w:ascii="Times New Roman" w:hAnsi="Times New Roman"/>
-          <w:b/>
-          <w:bCs/>
-          <w:sz w:val="24"/>
-          <w:szCs w:val="24"/>
-          <w:u w:val="none"/>
-        </w:rPr>
-        <w:t xml:space="preserve"> (Concrete Class)</w:t>
+      <w:r>
+        <w:rPr>
+          <w:rFonts w:ascii="Times New Roman" w:hAnsi="Times New Roman"/>
+          <w:b/>
+          <w:bCs/>
+          <w:sz w:val="24"/>
+          <w:szCs w:val="24"/>
+          <w:u w:val="none"/>
+        </w:rPr>
+        <w:t>CartItem (Concrete Class)</w:t>
       </w:r>
       <w:r>
         <w:rPr>
@@ -668,7 +507,6 @@
         </w:rPr>
         <w:t xml:space="preserve">: Contains </w:t>
       </w:r>
-      <w:proofErr w:type="spellStart"/>
       <w:r>
         <w:rPr>
           <w:rFonts w:ascii="Times New Roman" w:hAnsi="Times New Roman"/>
@@ -680,7 +518,6 @@
         </w:rPr>
         <w:t>MenuItem</w:t>
       </w:r>
-      <w:proofErr w:type="spellEnd"/>
       <w:r>
         <w:rPr>
           <w:rFonts w:ascii="Times New Roman" w:hAnsi="Times New Roman"/>
@@ -724,7 +561,6 @@
         </w:rPr>
         <w:t xml:space="preserve">: Composed of </w:t>
       </w:r>
-      <w:proofErr w:type="spellStart"/>
       <w:r>
         <w:rPr>
           <w:rFonts w:ascii="Times New Roman" w:hAnsi="Times New Roman"/>
@@ -736,7 +572,6 @@
         </w:rPr>
         <w:t>MenuItem</w:t>
       </w:r>
-      <w:proofErr w:type="spellEnd"/>
       <w:r>
         <w:rPr>
           <w:rFonts w:ascii="Times New Roman" w:hAnsi="Times New Roman"/>
@@ -746,7 +581,6 @@
         </w:rPr>
         <w:t xml:space="preserve">, </w:t>
       </w:r>
-      <w:proofErr w:type="spellStart"/>
       <w:r>
         <w:rPr>
           <w:rFonts w:ascii="Times New Roman" w:hAnsi="Times New Roman"/>
@@ -758,7 +592,6 @@
         </w:rPr>
         <w:t>SpecialOffer</w:t>
       </w:r>
-      <w:proofErr w:type="spellEnd"/>
       <w:r>
         <w:rPr>
           <w:rFonts w:ascii="Times New Roman" w:hAnsi="Times New Roman"/>
@@ -822,7 +655,6 @@
         </w:rPr>
         <w:t xml:space="preserve">: Contains </w:t>
       </w:r>
-      <w:proofErr w:type="spellStart"/>
       <w:r>
         <w:rPr>
           <w:rFonts w:ascii="Times New Roman" w:hAnsi="Times New Roman"/>
@@ -834,7 +666,6 @@
         </w:rPr>
         <w:t>MenuItem</w:t>
       </w:r>
-      <w:proofErr w:type="spellEnd"/>
       <w:r>
         <w:rPr>
           <w:rFonts w:ascii="Times New Roman" w:hAnsi="Times New Roman"/>
@@ -858,29 +689,16 @@
           <w:u w:val="none"/>
         </w:rPr>
       </w:pPr>
-      <w:proofErr w:type="spellStart"/>
-      <w:r>
-        <w:rPr>
-          <w:rFonts w:ascii="Times New Roman" w:hAnsi="Times New Roman"/>
-          <w:b/>
-          <w:bCs/>
-          <w:sz w:val="24"/>
-          <w:szCs w:val="24"/>
-          <w:u w:val="none"/>
-        </w:rPr>
-        <w:t>SpecialOffer</w:t>
-      </w:r>
-      <w:proofErr w:type="spellEnd"/>
-      <w:r>
-        <w:rPr>
-          <w:rFonts w:ascii="Times New Roman" w:hAnsi="Times New Roman"/>
-          <w:b/>
-          <w:bCs/>
-          <w:sz w:val="24"/>
-          <w:szCs w:val="24"/>
-          <w:u w:val="none"/>
-        </w:rPr>
-        <w:t xml:space="preserve"> (Concrete Class)</w:t>
+      <w:r>
+        <w:rPr>
+          <w:rFonts w:ascii="Times New Roman" w:hAnsi="Times New Roman"/>
+          <w:b/>
+          <w:bCs/>
+          <w:sz w:val="24"/>
+          <w:szCs w:val="24"/>
+          <w:u w:val="none"/>
+        </w:rPr>
+        <w:t>SpecialOffer (Concrete Class)</w:t>
       </w:r>
       <w:r>
         <w:rPr>
@@ -998,7 +816,6 @@
           <w:u w:val="none"/>
         </w:rPr>
       </w:pPr>
-      <w:proofErr w:type="spellStart"/>
       <w:r>
         <w:rPr>
           <w:rFonts w:ascii="Times New Roman" w:hAnsi="Times New Roman"/>
@@ -1010,7 +827,6 @@
         </w:rPr>
         <w:t>MenuItem</w:t>
       </w:r>
-      <w:proofErr w:type="spellEnd"/>
       <w:r>
         <w:rPr>
           <w:rFonts w:ascii="Times New Roman" w:hAnsi="Times New Roman"/>
@@ -1034,20 +850,17 @@
           <w:u w:val="none"/>
         </w:rPr>
       </w:pPr>
-      <w:proofErr w:type="spellStart"/>
-      <w:r>
-        <w:rPr>
-          <w:rFonts w:ascii="Times New Roman" w:hAnsi="Times New Roman"/>
-          <w:b/>
-          <w:bCs/>
-          <w:sz w:val="24"/>
-          <w:szCs w:val="24"/>
-          <w:u w:val="none"/>
-        </w:rPr>
-        <w:lastRenderedPageBreak/>
+      <w:r>
+        <w:rPr>
+          <w:rFonts w:ascii="Times New Roman" w:hAnsi="Times New Roman"/>
+          <w:b/>
+          <w:bCs/>
+          <w:sz w:val="24"/>
+          <w:szCs w:val="24"/>
+          <w:u w:val="none"/>
+        </w:rPr>
         <w:t>FoodItem</w:t>
       </w:r>
-      <w:proofErr w:type="spellEnd"/>
       <w:r>
         <w:rPr>
           <w:rFonts w:ascii="Times New Roman" w:hAnsi="Times New Roman"/>
@@ -1057,7 +870,6 @@
         </w:rPr>
         <w:t xml:space="preserve"> and </w:t>
       </w:r>
-      <w:proofErr w:type="spellStart"/>
       <w:r>
         <w:rPr>
           <w:rFonts w:ascii="Times New Roman" w:hAnsi="Times New Roman"/>
@@ -1069,7 +881,6 @@
         </w:rPr>
         <w:t>DrinkItem</w:t>
       </w:r>
-      <w:proofErr w:type="spellEnd"/>
       <w:r>
         <w:rPr>
           <w:rFonts w:ascii="Times New Roman" w:hAnsi="Times New Roman"/>
@@ -1079,7 +890,6 @@
         </w:rPr>
         <w:t xml:space="preserve"> extend </w:t>
       </w:r>
-      <w:proofErr w:type="spellStart"/>
       <w:r>
         <w:rPr>
           <w:rFonts w:ascii="Times New Roman" w:hAnsi="Times New Roman"/>
@@ -1091,7 +901,6 @@
         </w:rPr>
         <w:t>MenuItem</w:t>
       </w:r>
-      <w:proofErr w:type="spellEnd"/>
       <w:r>
         <w:rPr>
           <w:rFonts w:ascii="Times New Roman" w:hAnsi="Times New Roman"/>
@@ -1155,7 +964,6 @@
         </w:rPr>
         <w:t xml:space="preserve">, </w:t>
       </w:r>
-      <w:proofErr w:type="spellStart"/>
       <w:r>
         <w:rPr>
           <w:rFonts w:ascii="Times New Roman" w:hAnsi="Times New Roman"/>
@@ -1167,7 +975,6 @@
         </w:rPr>
         <w:t>CartItem</w:t>
       </w:r>
-      <w:proofErr w:type="spellEnd"/>
       <w:r>
         <w:rPr>
           <w:rFonts w:ascii="Times New Roman" w:hAnsi="Times New Roman"/>
@@ -1217,7 +1024,6 @@
         </w:rPr>
         <w:t xml:space="preserve">, </w:t>
       </w:r>
-      <w:proofErr w:type="spellStart"/>
       <w:r>
         <w:rPr>
           <w:rFonts w:ascii="Times New Roman" w:hAnsi="Times New Roman"/>
@@ -1229,7 +1035,6 @@
         </w:rPr>
         <w:t>SpecialOffer</w:t>
       </w:r>
-      <w:proofErr w:type="spellEnd"/>
       <w:r>
         <w:rPr>
           <w:rFonts w:ascii="Times New Roman" w:hAnsi="Times New Roman"/>
@@ -1342,7 +1147,6 @@
         </w:rPr>
         <w:t xml:space="preserve">, </w:t>
       </w:r>
-      <w:proofErr w:type="spellStart"/>
       <w:r>
         <w:rPr>
           <w:rFonts w:ascii="Times New Roman" w:hAnsi="Times New Roman"/>
@@ -1354,7 +1158,6 @@
         </w:rPr>
         <w:t>CartItem</w:t>
       </w:r>
-      <w:proofErr w:type="spellEnd"/>
       <w:r>
         <w:rPr>
           <w:rFonts w:ascii="Times New Roman" w:hAnsi="Times New Roman"/>
@@ -1364,7 +1167,6 @@
         </w:rPr>
         <w:t xml:space="preserve">, and </w:t>
       </w:r>
-      <w:proofErr w:type="spellStart"/>
       <w:r>
         <w:rPr>
           <w:rFonts w:ascii="Times New Roman" w:hAnsi="Times New Roman"/>
@@ -1376,7 +1178,6 @@
         </w:rPr>
         <w:t>SpecialOffer</w:t>
       </w:r>
-      <w:proofErr w:type="spellEnd"/>
       <w:r>
         <w:rPr>
           <w:rFonts w:ascii="Times New Roman" w:hAnsi="Times New Roman"/>
@@ -1450,40 +1251,111 @@
           <w:szCs w:val="24"/>
           <w:u w:val="none"/>
         </w:rPr>
-        <w:t>Every programmer learns from mistakes. Write a story about:</w:t>
+        <w:t>1. W</w:t>
+      </w:r>
+      <w:r>
+        <w:rPr>
+          <w:rFonts w:ascii="Times New Roman" w:hAnsi="Times New Roman"/>
+          <w:b/>
+          <w:bCs/>
+          <w:sz w:val="24"/>
+          <w:szCs w:val="24"/>
+          <w:u w:val="none"/>
+        </w:rPr>
+        <w:t>hat problems did you encounter during the development of this coursework; what makes you stuck for many hours trying to figure out what's wrong.</w:t>
       </w:r>
     </w:p>
     <w:p>
       <w:pPr>
-        <w:pStyle w:val="ListParagraph"/>
-        <w:numPr>
-          <w:ilvl w:val="0"/>
-          <w:numId w:val="1"/>
-        </w:numPr>
-        <w:rPr>
-          <w:rFonts w:ascii="Times New Roman" w:hAnsi="Times New Roman"/>
-          <w:b/>
-          <w:bCs/>
-          <w:sz w:val="24"/>
-          <w:szCs w:val="24"/>
-          <w:u w:val="none"/>
-        </w:rPr>
-      </w:pPr>
-      <w:r>
-        <w:rPr>
-          <w:rFonts w:ascii="Times New Roman" w:hAnsi="Times New Roman"/>
-          <w:b/>
-          <w:bCs/>
-          <w:sz w:val="24"/>
-          <w:szCs w:val="24"/>
-          <w:u w:val="none"/>
-        </w:rPr>
-        <w:t>What problems did you encounter during the development of this coursework; what makes you stuck for many hours trying to figure out what's wrong.</w:t>
+        <w:rPr>
+          <w:rFonts w:ascii="Times New Roman" w:hAnsi="Times New Roman"/>
+          <w:i/>
+          <w:iCs/>
+          <w:sz w:val="24"/>
+          <w:szCs w:val="24"/>
+          <w:u w:val="none"/>
+        </w:rPr>
+      </w:pPr>
+      <w:r>
+        <w:rPr>
+          <w:rFonts w:ascii="Times New Roman" w:hAnsi="Times New Roman"/>
+          <w:i/>
+          <w:iCs/>
+          <w:sz w:val="24"/>
+          <w:szCs w:val="24"/>
+          <w:u w:val="none"/>
+        </w:rPr>
+        <w:t>During the development of this coursework, significant challenges arose in handling user</w:t>
+      </w:r>
+      <w:r>
+        <w:rPr>
+          <w:rFonts w:ascii="Times New Roman" w:hAnsi="Times New Roman"/>
+          <w:i/>
+          <w:iCs/>
+          <w:sz w:val="24"/>
+          <w:szCs w:val="24"/>
+          <w:u w:val="none"/>
+        </w:rPr>
+        <w:t xml:space="preserve"> </w:t>
+      </w:r>
+      <w:r>
+        <w:rPr>
+          <w:rFonts w:ascii="Times New Roman" w:hAnsi="Times New Roman"/>
+          <w:i/>
+          <w:iCs/>
+          <w:sz w:val="24"/>
+          <w:szCs w:val="24"/>
+          <w:u w:val="none"/>
+        </w:rPr>
+        <w:t>input, testing and debugging, and data management. Interacting with users in a command</w:t>
+      </w:r>
+      <w:r>
+        <w:rPr>
+          <w:rFonts w:ascii="Times New Roman" w:hAnsi="Times New Roman"/>
+          <w:i/>
+          <w:iCs/>
+          <w:sz w:val="24"/>
+          <w:szCs w:val="24"/>
+          <w:u w:val="none"/>
+        </w:rPr>
+        <w:t xml:space="preserve"> </w:t>
+      </w:r>
+      <w:r>
+        <w:rPr>
+          <w:rFonts w:ascii="Times New Roman" w:hAnsi="Times New Roman"/>
+          <w:i/>
+          <w:iCs/>
+          <w:sz w:val="24"/>
+          <w:szCs w:val="24"/>
+          <w:u w:val="none"/>
+        </w:rPr>
+        <w:t>line interface posed complexities, requiring meticulous attention to diverse input options and</w:t>
+      </w:r>
+      <w:r>
+        <w:rPr>
+          <w:rFonts w:ascii="Times New Roman" w:hAnsi="Times New Roman"/>
+          <w:i/>
+          <w:iCs/>
+          <w:sz w:val="24"/>
+          <w:szCs w:val="24"/>
+          <w:u w:val="none"/>
+        </w:rPr>
+        <w:t xml:space="preserve"> </w:t>
+      </w:r>
+      <w:r>
+        <w:rPr>
+          <w:rFonts w:ascii="Times New Roman" w:hAnsi="Times New Roman"/>
+          <w:i/>
+          <w:iCs/>
+          <w:sz w:val="24"/>
+          <w:szCs w:val="24"/>
+          <w:u w:val="none"/>
+        </w:rPr>
+        <w:t>robust error handling. Testing and debugging proved time-consuming, particularly when troubleshooting interactions between various components. Efficient data management, encompassing inventory and order history, demanded careful consideration of data structures and storage mechanisms. These challenges collectively posed hurdles that required prolonged efforts to navigate and find optimal solutions, contributing to a comprehensive learning experience in software development.</w:t>
       </w:r>
     </w:p>
     <w:p>
       <w:pPr>
-        <w:pStyle w:val="ListParagraph"/>
         <w:rPr>
           <w:rFonts w:ascii="Times New Roman" w:hAnsi="Times New Roman"/>
           <w:b/>
@@ -1496,1071 +1368,238 @@
     </w:p>
     <w:p>
       <w:pPr>
-        <w:pStyle w:val="ListParagraph"/>
-        <w:numPr>
-          <w:ilvl w:val="0"/>
-          <w:numId w:val="1"/>
-        </w:numPr>
-        <w:rPr>
-          <w:rFonts w:ascii="Times New Roman" w:hAnsi="Times New Roman"/>
-          <w:b/>
-          <w:bCs/>
-          <w:sz w:val="24"/>
-          <w:szCs w:val="24"/>
-          <w:u w:val="none"/>
-        </w:rPr>
-      </w:pPr>
-      <w:r>
-        <w:rPr>
-          <w:rFonts w:ascii="Times New Roman" w:hAnsi="Times New Roman"/>
-          <w:b/>
-          <w:bCs/>
-          <w:sz w:val="24"/>
-          <w:szCs w:val="24"/>
-          <w:u w:val="none"/>
-        </w:rPr>
-        <w:t>How did you manage to solve the problems.</w:t>
+        <w:rPr>
+          <w:rFonts w:ascii="Times New Roman" w:hAnsi="Times New Roman"/>
+          <w:b/>
+          <w:bCs/>
+          <w:sz w:val="24"/>
+          <w:szCs w:val="24"/>
+          <w:u w:val="none"/>
+        </w:rPr>
+      </w:pPr>
+      <w:r>
+        <w:rPr>
+          <w:rFonts w:ascii="Times New Roman" w:hAnsi="Times New Roman"/>
+          <w:b/>
+          <w:bCs/>
+          <w:sz w:val="24"/>
+          <w:szCs w:val="24"/>
+          <w:u w:val="none"/>
+        </w:rPr>
+        <w:t>2. H</w:t>
+      </w:r>
+      <w:r>
+        <w:rPr>
+          <w:rFonts w:ascii="Times New Roman" w:hAnsi="Times New Roman"/>
+          <w:b/>
+          <w:bCs/>
+          <w:sz w:val="24"/>
+          <w:szCs w:val="24"/>
+          <w:u w:val="none"/>
+        </w:rPr>
+        <w:t>ow did you manage to solve the problems.</w:t>
       </w:r>
     </w:p>
     <w:p>
       <w:pPr>
-        <w:pStyle w:val="ListParagraph"/>
-        <w:rPr>
-          <w:rFonts w:ascii="Times New Roman" w:hAnsi="Times New Roman"/>
-          <w:b/>
-          <w:bCs/>
-          <w:sz w:val="24"/>
-          <w:szCs w:val="24"/>
-          <w:u w:val="none"/>
-        </w:rPr>
-      </w:pPr>
+        <w:rPr>
+          <w:rFonts w:ascii="Times New Roman" w:hAnsi="Times New Roman"/>
+          <w:i/>
+          <w:iCs/>
+          <w:sz w:val="24"/>
+          <w:szCs w:val="24"/>
+          <w:u w:val="none"/>
+        </w:rPr>
+      </w:pPr>
+      <w:r>
+        <w:rPr>
+          <w:rFonts w:ascii="Times New Roman" w:hAnsi="Times New Roman"/>
+          <w:i/>
+          <w:iCs/>
+          <w:sz w:val="24"/>
+          <w:szCs w:val="24"/>
+          <w:u w:val="none"/>
+        </w:rPr>
+        <w:t>Addressing these challenges involved implementing systematic solutions. To manage user input challenges, I established robust input validation and error-handling mechanisms, employing loops and conditionals to guide users and ensure valid inputs. Debugging complexities were mitigated by leveraging debugging tools to step through the code and identify issues, complemented by the creation of unit tests for functions and components, facilitating early error detection. For efficient data management, I opted for appropriate data structures like lists and maps and considered data persistence options, tailoring choices to the project's needs, while prioritizing data consistency and integrity. These solutions collectively streamlined the development process and contributed to the overall success of the project.</w:t>
+      </w:r>
     </w:p>
     <w:p>
       <w:pPr>
-        <w:pStyle w:val="ListParagraph"/>
-        <w:numPr>
-          <w:ilvl w:val="0"/>
-          <w:numId w:val="1"/>
-        </w:numPr>
-        <w:rPr>
-          <w:rFonts w:ascii="Times New Roman" w:hAnsi="Times New Roman"/>
-          <w:b/>
-          <w:bCs/>
-          <w:sz w:val="24"/>
-          <w:szCs w:val="24"/>
-          <w:u w:val="none"/>
-        </w:rPr>
-      </w:pPr>
-      <w:r>
-        <w:rPr>
-          <w:rFonts w:ascii="Times New Roman" w:hAnsi="Times New Roman"/>
-          <w:b/>
-          <w:bCs/>
-          <w:sz w:val="24"/>
-          <w:szCs w:val="24"/>
-          <w:u w:val="none"/>
-        </w:rPr>
-        <w:t xml:space="preserve">What are the things that you are </w:t>
-      </w:r>
-      <w:proofErr w:type="gramStart"/>
-      <w:r>
-        <w:rPr>
-          <w:rFonts w:ascii="Times New Roman" w:hAnsi="Times New Roman"/>
-          <w:b/>
-          <w:bCs/>
-          <w:sz w:val="24"/>
-          <w:szCs w:val="24"/>
-          <w:u w:val="none"/>
-        </w:rPr>
-        <w:t>really proud</w:t>
-      </w:r>
-      <w:proofErr w:type="gramEnd"/>
-      <w:r>
-        <w:rPr>
-          <w:rFonts w:ascii="Times New Roman" w:hAnsi="Times New Roman"/>
-          <w:b/>
-          <w:bCs/>
-          <w:sz w:val="24"/>
-          <w:szCs w:val="24"/>
-          <w:u w:val="none"/>
-        </w:rPr>
-        <w:t xml:space="preserve"> of about your program; imagine this is a business pitching session</w:t>
-      </w:r>
-      <w:r>
-        <w:rPr>
-          <w:rFonts w:ascii="Times New Roman" w:hAnsi="Times New Roman"/>
-          <w:b/>
-          <w:bCs/>
-          <w:sz w:val="24"/>
-          <w:szCs w:val="24"/>
-          <w:u w:val="none"/>
-        </w:rPr>
-        <w:t xml:space="preserve">. </w:t>
-      </w:r>
+        <w:rPr>
+          <w:rFonts w:ascii="Times New Roman" w:hAnsi="Times New Roman"/>
+          <w:b/>
+          <w:bCs/>
+          <w:sz w:val="24"/>
+          <w:szCs w:val="24"/>
+          <w:u w:val="none"/>
+        </w:rPr>
+      </w:pPr>
     </w:p>
     <w:p>
       <w:pPr>
-        <w:pStyle w:val="ListParagraph"/>
-        <w:rPr>
-          <w:rFonts w:ascii="Times New Roman" w:hAnsi="Times New Roman"/>
-          <w:sz w:val="24"/>
-          <w:szCs w:val="24"/>
-          <w:u w:val="none"/>
-        </w:rPr>
-      </w:pPr>
+        <w:rPr>
+          <w:rFonts w:ascii="Times New Roman" w:hAnsi="Times New Roman"/>
+          <w:b/>
+          <w:bCs/>
+          <w:sz w:val="24"/>
+          <w:szCs w:val="24"/>
+          <w:u w:val="none"/>
+        </w:rPr>
+      </w:pPr>
+      <w:r>
+        <w:rPr>
+          <w:rFonts w:ascii="Times New Roman" w:hAnsi="Times New Roman"/>
+          <w:b/>
+          <w:bCs/>
+          <w:sz w:val="24"/>
+          <w:szCs w:val="24"/>
+          <w:u w:val="none"/>
+        </w:rPr>
+        <w:t>3. W</w:t>
+      </w:r>
+      <w:r>
+        <w:rPr>
+          <w:rFonts w:ascii="Times New Roman" w:hAnsi="Times New Roman"/>
+          <w:b/>
+          <w:bCs/>
+          <w:sz w:val="24"/>
+          <w:szCs w:val="24"/>
+          <w:u w:val="none"/>
+        </w:rPr>
+        <w:t xml:space="preserve">hat are the things that you are </w:t>
+      </w:r>
+      <w:r>
+        <w:rPr>
+          <w:rFonts w:ascii="Times New Roman" w:hAnsi="Times New Roman"/>
+          <w:b/>
+          <w:bCs/>
+          <w:sz w:val="24"/>
+          <w:szCs w:val="24"/>
+          <w:u w:val="none"/>
+        </w:rPr>
+        <w:t>proud</w:t>
+      </w:r>
+      <w:r>
+        <w:rPr>
+          <w:rFonts w:ascii="Times New Roman" w:hAnsi="Times New Roman"/>
+          <w:b/>
+          <w:bCs/>
+          <w:sz w:val="24"/>
+          <w:szCs w:val="24"/>
+          <w:u w:val="none"/>
+        </w:rPr>
+        <w:t xml:space="preserve"> of about your program; imagine this is a business pitching session</w:t>
+      </w:r>
+      <w:r>
+        <w:rPr>
+          <w:rFonts w:ascii="Times New Roman" w:hAnsi="Times New Roman"/>
+          <w:b/>
+          <w:bCs/>
+          <w:sz w:val="24"/>
+          <w:szCs w:val="24"/>
+          <w:u w:val="none"/>
+        </w:rPr>
+        <w:t xml:space="preserve">. </w:t>
+      </w:r>
     </w:p>
     <w:p>
       <w:pPr>
         <w:rPr>
           <w:rFonts w:ascii="Times New Roman" w:hAnsi="Times New Roman"/>
-          <w:sz w:val="24"/>
-          <w:szCs w:val="24"/>
-        </w:rPr>
-      </w:pPr>
-      <w:r>
-        <w:rPr>
-          <w:rFonts w:ascii="Times New Roman" w:hAnsi="Times New Roman"/>
-          <w:sz w:val="24"/>
-          <w:szCs w:val="24"/>
-        </w:rPr>
-        <w:t>A</w:t>
-      </w:r>
-      <w:r>
-        <w:rPr>
-          <w:rFonts w:ascii="Times New Roman" w:hAnsi="Times New Roman"/>
-          <w:sz w:val="24"/>
-          <w:szCs w:val="24"/>
-        </w:rPr>
-        <w:t>ns</w:t>
-      </w:r>
-      <w:r>
-        <w:rPr>
-          <w:rFonts w:ascii="Times New Roman" w:hAnsi="Times New Roman"/>
-          <w:sz w:val="24"/>
-          <w:szCs w:val="24"/>
-        </w:rPr>
-        <w:t xml:space="preserve">wer: </w:t>
+          <w:i/>
+          <w:iCs/>
+          <w:sz w:val="24"/>
+          <w:szCs w:val="24"/>
+          <w:u w:val="none"/>
+        </w:rPr>
+      </w:pPr>
+      <w:r>
+        <w:rPr>
+          <w:rFonts w:ascii="Times New Roman" w:hAnsi="Times New Roman"/>
+          <w:i/>
+          <w:iCs/>
+          <w:sz w:val="24"/>
+          <w:szCs w:val="24"/>
+          <w:u w:val="none"/>
+        </w:rPr>
+        <w:t>I</w:t>
+      </w:r>
+      <w:r>
+        <w:rPr>
+          <w:rFonts w:ascii="Times New Roman" w:hAnsi="Times New Roman"/>
+          <w:i/>
+          <w:iCs/>
+          <w:sz w:val="24"/>
+          <w:szCs w:val="24"/>
+          <w:u w:val="none"/>
+        </w:rPr>
+        <w:t xml:space="preserve"> am proud of</w:t>
+      </w:r>
+      <w:r>
+        <w:rPr>
+          <w:rFonts w:ascii="Times New Roman" w:hAnsi="Times New Roman"/>
+          <w:i/>
+          <w:iCs/>
+          <w:sz w:val="24"/>
+          <w:szCs w:val="24"/>
+          <w:u w:val="none"/>
+        </w:rPr>
+        <w:t xml:space="preserve"> the</w:t>
+      </w:r>
+      <w:r>
+        <w:rPr>
+          <w:rFonts w:ascii="Times New Roman" w:hAnsi="Times New Roman"/>
+          <w:i/>
+          <w:iCs/>
+          <w:sz w:val="24"/>
+          <w:szCs w:val="24"/>
+          <w:u w:val="none"/>
+        </w:rPr>
+        <w:t xml:space="preserve"> data management capabilities of my program. The administrator</w:t>
+      </w:r>
+      <w:r>
+        <w:rPr>
+          <w:rFonts w:ascii="Times New Roman" w:hAnsi="Times New Roman"/>
+          <w:i/>
+          <w:iCs/>
+          <w:sz w:val="24"/>
+          <w:szCs w:val="24"/>
+          <w:u w:val="none"/>
+        </w:rPr>
+        <w:t xml:space="preserve"> parts have </w:t>
+      </w:r>
+      <w:r>
+        <w:rPr>
+          <w:rFonts w:ascii="Times New Roman" w:hAnsi="Times New Roman"/>
+          <w:i/>
+          <w:iCs/>
+          <w:sz w:val="24"/>
+          <w:szCs w:val="24"/>
+          <w:u w:val="none"/>
+        </w:rPr>
+        <w:t>seamless</w:t>
+      </w:r>
+      <w:r>
+        <w:rPr>
+          <w:rFonts w:ascii="Times New Roman" w:hAnsi="Times New Roman"/>
+          <w:i/>
+          <w:iCs/>
+          <w:sz w:val="24"/>
+          <w:szCs w:val="24"/>
+          <w:u w:val="none"/>
+        </w:rPr>
+        <w:t xml:space="preserve"> control, with the ability to effortlessly add, delete, modify, and view restaurant and menu data. This feature empowers administrators to efficiently curate the platform's offerings. Furthermore, customers experience a smooth and user-friendly interface, coupled with the convenience of viewing their comprehensive order history. This dual functionality not only enhances the overall user experience but also underscores the program's excellence in data management, positioning it as a reliable and versatile solution for both administrators and customers alike.</w:t>
       </w:r>
     </w:p>
     <w:p>
       <w:pPr>
-        <w:numPr>
-          <w:ilvl w:val="0"/>
-          <w:numId w:val="3"/>
-        </w:numPr>
-        <w:rPr>
-          <w:rFonts w:ascii="Times New Roman" w:hAnsi="Times New Roman"/>
-          <w:sz w:val="24"/>
-          <w:szCs w:val="24"/>
-          <w:u w:val="none"/>
-        </w:rPr>
-      </w:pPr>
-      <w:r>
-        <w:rPr>
-          <w:rFonts w:ascii="Times New Roman" w:hAnsi="Times New Roman"/>
-          <w:b/>
-          <w:bCs/>
-          <w:sz w:val="24"/>
-          <w:szCs w:val="24"/>
-          <w:u w:val="none"/>
-        </w:rPr>
-        <w:t>Complexity and Design</w:t>
-      </w:r>
-      <w:r>
-        <w:rPr>
-          <w:rFonts w:ascii="Times New Roman" w:hAnsi="Times New Roman"/>
-          <w:sz w:val="24"/>
-          <w:szCs w:val="24"/>
-          <w:u w:val="none"/>
-        </w:rPr>
-        <w:t xml:space="preserve">: Developing a program like this can become complex quickly due to the interaction of multiple classes and components. Designing a clear and modular architecture from the beginning is crucial. Break down the problem into smaller, manageable pieces, and create well-defined classes and interfaces to represent different concepts (e.g., </w:t>
-      </w:r>
-      <w:r>
-        <w:rPr>
-          <w:rFonts w:ascii="Times New Roman" w:hAnsi="Times New Roman"/>
-          <w:b/>
-          <w:bCs/>
-          <w:sz w:val="24"/>
-          <w:szCs w:val="24"/>
-          <w:u w:val="none"/>
-        </w:rPr>
-        <w:t>Order</w:t>
-      </w:r>
-      <w:r>
-        <w:rPr>
-          <w:rFonts w:ascii="Times New Roman" w:hAnsi="Times New Roman"/>
-          <w:sz w:val="24"/>
-          <w:szCs w:val="24"/>
-          <w:u w:val="none"/>
-        </w:rPr>
-        <w:t xml:space="preserve">, </w:t>
-      </w:r>
-      <w:r>
-        <w:rPr>
-          <w:rFonts w:ascii="Times New Roman" w:hAnsi="Times New Roman"/>
-          <w:b/>
-          <w:bCs/>
-          <w:sz w:val="24"/>
-          <w:szCs w:val="24"/>
-          <w:u w:val="none"/>
-        </w:rPr>
-        <w:t>Restaurant</w:t>
-      </w:r>
-      <w:r>
-        <w:rPr>
-          <w:rFonts w:ascii="Times New Roman" w:hAnsi="Times New Roman"/>
-          <w:sz w:val="24"/>
-          <w:szCs w:val="24"/>
-          <w:u w:val="none"/>
-        </w:rPr>
-        <w:t xml:space="preserve">, </w:t>
-      </w:r>
-      <w:proofErr w:type="spellStart"/>
-      <w:r>
-        <w:rPr>
-          <w:rFonts w:ascii="Times New Roman" w:hAnsi="Times New Roman"/>
-          <w:b/>
-          <w:bCs/>
-          <w:sz w:val="24"/>
-          <w:szCs w:val="24"/>
-          <w:u w:val="none"/>
-        </w:rPr>
-        <w:t>MenuItem</w:t>
-      </w:r>
-      <w:proofErr w:type="spellEnd"/>
-      <w:r>
-        <w:rPr>
-          <w:rFonts w:ascii="Times New Roman" w:hAnsi="Times New Roman"/>
-          <w:sz w:val="24"/>
-          <w:szCs w:val="24"/>
-          <w:u w:val="none"/>
-        </w:rPr>
-        <w:t>).</w:t>
-      </w:r>
-    </w:p>
-    <w:p>
-      <w:pPr>
-        <w:rPr>
-          <w:rFonts w:ascii="Times New Roman" w:hAnsi="Times New Roman"/>
-          <w:sz w:val="24"/>
-          <w:szCs w:val="24"/>
-          <w:u w:val="none"/>
-        </w:rPr>
-      </w:pPr>
-      <w:r>
-        <w:rPr>
-          <w:rFonts w:ascii="Times New Roman" w:hAnsi="Times New Roman"/>
-          <w:b/>
-          <w:bCs/>
-          <w:sz w:val="24"/>
-          <w:szCs w:val="24"/>
-          <w:u w:val="none"/>
-        </w:rPr>
-        <w:t>Solution</w:t>
-      </w:r>
-      <w:r>
-        <w:rPr>
-          <w:rFonts w:ascii="Times New Roman" w:hAnsi="Times New Roman"/>
-          <w:sz w:val="24"/>
-          <w:szCs w:val="24"/>
-          <w:u w:val="none"/>
-        </w:rPr>
-        <w:t>: Use Object-Oriented Programming principles to structure your code, like encapsulation, inheritance, and abstraction. This makes the code more organized and easier to maintain.</w:t>
-      </w:r>
-    </w:p>
-    <w:p>
-      <w:pPr>
-        <w:numPr>
-          <w:ilvl w:val="0"/>
-          <w:numId w:val="3"/>
-        </w:numPr>
-        <w:rPr>
-          <w:rFonts w:ascii="Times New Roman" w:hAnsi="Times New Roman"/>
-          <w:sz w:val="24"/>
-          <w:szCs w:val="24"/>
-          <w:u w:val="none"/>
-        </w:rPr>
-      </w:pPr>
-      <w:r>
-        <w:rPr>
-          <w:rFonts w:ascii="Times New Roman" w:hAnsi="Times New Roman"/>
-          <w:b/>
-          <w:bCs/>
-          <w:sz w:val="24"/>
-          <w:szCs w:val="24"/>
-          <w:u w:val="none"/>
-        </w:rPr>
-        <w:t>Handling User Input</w:t>
-      </w:r>
-      <w:r>
-        <w:rPr>
-          <w:rFonts w:ascii="Times New Roman" w:hAnsi="Times New Roman"/>
-          <w:sz w:val="24"/>
-          <w:szCs w:val="24"/>
-          <w:u w:val="none"/>
-        </w:rPr>
-        <w:t>: Interacting with users through a command-line interface can be challenging, especially when dealing with various input options and error handling.</w:t>
-      </w:r>
-    </w:p>
-    <w:p>
-      <w:pPr>
-        <w:rPr>
-          <w:rFonts w:ascii="Times New Roman" w:hAnsi="Times New Roman"/>
-          <w:sz w:val="24"/>
-          <w:szCs w:val="24"/>
-          <w:u w:val="none"/>
-        </w:rPr>
-      </w:pPr>
-      <w:r>
-        <w:rPr>
-          <w:rFonts w:ascii="Times New Roman" w:hAnsi="Times New Roman"/>
-          <w:b/>
-          <w:bCs/>
-          <w:sz w:val="24"/>
-          <w:szCs w:val="24"/>
-          <w:u w:val="none"/>
-        </w:rPr>
-        <w:t>Solution</w:t>
-      </w:r>
-      <w:r>
-        <w:rPr>
-          <w:rFonts w:ascii="Times New Roman" w:hAnsi="Times New Roman"/>
-          <w:sz w:val="24"/>
-          <w:szCs w:val="24"/>
-          <w:u w:val="none"/>
-        </w:rPr>
-        <w:t>: Implement robust input validation and error handling mechanisms to guide users and prevent unexpected inputs. Utilize loops and conditionals to repeatedly prompt users until valid input is received.</w:t>
-      </w:r>
-    </w:p>
-    <w:p>
-      <w:pPr>
-        <w:numPr>
-          <w:ilvl w:val="0"/>
-          <w:numId w:val="3"/>
-        </w:numPr>
-        <w:rPr>
-          <w:rFonts w:ascii="Times New Roman" w:hAnsi="Times New Roman"/>
-          <w:sz w:val="24"/>
-          <w:szCs w:val="24"/>
-          <w:u w:val="none"/>
-        </w:rPr>
-      </w:pPr>
-      <w:r>
-        <w:rPr>
-          <w:rFonts w:ascii="Times New Roman" w:hAnsi="Times New Roman"/>
-          <w:b/>
-          <w:bCs/>
-          <w:sz w:val="24"/>
-          <w:szCs w:val="24"/>
-          <w:u w:val="none"/>
-        </w:rPr>
-        <w:t>Testing and Debugging</w:t>
-      </w:r>
-      <w:r>
-        <w:rPr>
-          <w:rFonts w:ascii="Times New Roman" w:hAnsi="Times New Roman"/>
-          <w:sz w:val="24"/>
-          <w:szCs w:val="24"/>
-          <w:u w:val="none"/>
-        </w:rPr>
-        <w:t>: Debugging can be time-consuming, especially when issues arise from interactions between different components.</w:t>
-      </w:r>
-    </w:p>
-    <w:p>
-      <w:pPr>
-        <w:rPr>
-          <w:rFonts w:ascii="Times New Roman" w:hAnsi="Times New Roman"/>
-          <w:sz w:val="24"/>
-          <w:szCs w:val="24"/>
-          <w:u w:val="none"/>
-        </w:rPr>
-      </w:pPr>
-      <w:r>
-        <w:rPr>
-          <w:rFonts w:ascii="Times New Roman" w:hAnsi="Times New Roman"/>
-          <w:b/>
-          <w:bCs/>
-          <w:sz w:val="24"/>
-          <w:szCs w:val="24"/>
-          <w:u w:val="none"/>
-        </w:rPr>
-        <w:t>Solution</w:t>
-      </w:r>
-      <w:r>
-        <w:rPr>
-          <w:rFonts w:ascii="Times New Roman" w:hAnsi="Times New Roman"/>
-          <w:sz w:val="24"/>
-          <w:szCs w:val="24"/>
-          <w:u w:val="none"/>
-        </w:rPr>
-        <w:t>: Use debugging tools available in your development environment to step through code and identify issues. Write unit tests for individual functions and components to catch errors early in the development process.</w:t>
-      </w:r>
-    </w:p>
-    <w:p>
-      <w:pPr>
-        <w:numPr>
-          <w:ilvl w:val="0"/>
-          <w:numId w:val="3"/>
-        </w:numPr>
-        <w:rPr>
-          <w:rFonts w:ascii="Times New Roman" w:hAnsi="Times New Roman"/>
-          <w:sz w:val="24"/>
-          <w:szCs w:val="24"/>
-          <w:u w:val="none"/>
-        </w:rPr>
-      </w:pPr>
-      <w:r>
-        <w:rPr>
-          <w:rFonts w:ascii="Times New Roman" w:hAnsi="Times New Roman"/>
-          <w:b/>
-          <w:bCs/>
-          <w:sz w:val="24"/>
-          <w:szCs w:val="24"/>
-          <w:u w:val="none"/>
-        </w:rPr>
-        <w:t>Data Management</w:t>
-      </w:r>
-      <w:r>
-        <w:rPr>
-          <w:rFonts w:ascii="Times New Roman" w:hAnsi="Times New Roman"/>
-          <w:sz w:val="24"/>
-          <w:szCs w:val="24"/>
-          <w:u w:val="none"/>
-        </w:rPr>
-        <w:t>: Managing data, such as inventory, user orders, and order history, requires careful consideration of data structures and storage mechanisms.</w:t>
-      </w:r>
-    </w:p>
-    <w:p>
-      <w:pPr>
-        <w:rPr>
-          <w:rFonts w:ascii="Times New Roman" w:hAnsi="Times New Roman"/>
-          <w:sz w:val="24"/>
-          <w:szCs w:val="24"/>
-          <w:u w:val="none"/>
-        </w:rPr>
-      </w:pPr>
-      <w:r>
-        <w:rPr>
-          <w:rFonts w:ascii="Times New Roman" w:hAnsi="Times New Roman"/>
-          <w:b/>
-          <w:bCs/>
-          <w:sz w:val="24"/>
-          <w:szCs w:val="24"/>
-          <w:u w:val="none"/>
-        </w:rPr>
-        <w:t>Solution</w:t>
-      </w:r>
-      <w:r>
-        <w:rPr>
-          <w:rFonts w:ascii="Times New Roman" w:hAnsi="Times New Roman"/>
-          <w:sz w:val="24"/>
-          <w:szCs w:val="24"/>
-          <w:u w:val="none"/>
-        </w:rPr>
-        <w:t>: Use appropriate data structures (e.g., lists, maps) and consider data persistence options (e.g., databases, file storage) based on the project's requirements. Ensure data consistency and integrity.</w:t>
-      </w:r>
-    </w:p>
-    <w:p>
-      <w:pPr>
-        <w:numPr>
-          <w:ilvl w:val="0"/>
-          <w:numId w:val="3"/>
-        </w:numPr>
-        <w:rPr>
-          <w:rFonts w:ascii="Times New Roman" w:hAnsi="Times New Roman"/>
-          <w:sz w:val="24"/>
-          <w:szCs w:val="24"/>
-          <w:u w:val="none"/>
-        </w:rPr>
-      </w:pPr>
-      <w:r>
-        <w:rPr>
-          <w:rFonts w:ascii="Times New Roman" w:hAnsi="Times New Roman"/>
-          <w:b/>
-          <w:bCs/>
-          <w:sz w:val="24"/>
-          <w:szCs w:val="24"/>
-          <w:u w:val="none"/>
-        </w:rPr>
-        <w:t>Handling Special Offers</w:t>
-      </w:r>
-      <w:r>
-        <w:rPr>
-          <w:rFonts w:ascii="Times New Roman" w:hAnsi="Times New Roman"/>
-          <w:sz w:val="24"/>
-          <w:szCs w:val="24"/>
-          <w:u w:val="none"/>
-        </w:rPr>
-        <w:t>: Implementing special offers and discounts can be complex, especially when they need to be applied correctly to an order.</w:t>
-      </w:r>
-    </w:p>
-    <w:p>
-      <w:pPr>
-        <w:rPr>
-          <w:rFonts w:ascii="Times New Roman" w:hAnsi="Times New Roman"/>
-          <w:sz w:val="24"/>
-          <w:szCs w:val="24"/>
-          <w:u w:val="none"/>
-        </w:rPr>
-      </w:pPr>
-      <w:r>
-        <w:rPr>
-          <w:rFonts w:ascii="Times New Roman" w:hAnsi="Times New Roman"/>
-          <w:b/>
-          <w:bCs/>
-          <w:sz w:val="24"/>
-          <w:szCs w:val="24"/>
-          <w:u w:val="none"/>
-        </w:rPr>
-        <w:t>Solution</w:t>
-      </w:r>
-      <w:r>
-        <w:rPr>
-          <w:rFonts w:ascii="Times New Roman" w:hAnsi="Times New Roman"/>
-          <w:sz w:val="24"/>
-          <w:szCs w:val="24"/>
-          <w:u w:val="none"/>
-        </w:rPr>
-        <w:t>: Create a clear and extensible mechanism for applying offers to orders. Test various scenarios to ensure that discounts are applied accurately.</w:t>
-      </w:r>
-    </w:p>
-    <w:p>
-      <w:pPr>
-        <w:numPr>
-          <w:ilvl w:val="0"/>
-          <w:numId w:val="3"/>
-        </w:numPr>
-        <w:rPr>
-          <w:rFonts w:ascii="Times New Roman" w:hAnsi="Times New Roman"/>
-          <w:sz w:val="24"/>
-          <w:szCs w:val="24"/>
-          <w:u w:val="none"/>
-        </w:rPr>
-      </w:pPr>
-      <w:r>
-        <w:rPr>
-          <w:rFonts w:ascii="Times New Roman" w:hAnsi="Times New Roman"/>
-          <w:b/>
-          <w:bCs/>
-          <w:sz w:val="24"/>
-          <w:szCs w:val="24"/>
-          <w:u w:val="none"/>
-        </w:rPr>
-        <w:lastRenderedPageBreak/>
-        <w:t>Code Maintenance</w:t>
-      </w:r>
-      <w:r>
-        <w:rPr>
-          <w:rFonts w:ascii="Times New Roman" w:hAnsi="Times New Roman"/>
-          <w:sz w:val="24"/>
-          <w:szCs w:val="24"/>
-          <w:u w:val="none"/>
-        </w:rPr>
-        <w:t>: As the project grows, maintaining and updating the code can become challenging.</w:t>
-      </w:r>
-    </w:p>
-    <w:p>
-      <w:pPr>
-        <w:rPr>
-          <w:rFonts w:ascii="Times New Roman" w:hAnsi="Times New Roman"/>
-          <w:sz w:val="24"/>
-          <w:szCs w:val="24"/>
-          <w:u w:val="none"/>
-        </w:rPr>
-      </w:pPr>
-      <w:r>
-        <w:rPr>
-          <w:rFonts w:ascii="Times New Roman" w:hAnsi="Times New Roman"/>
-          <w:b/>
-          <w:bCs/>
-          <w:sz w:val="24"/>
-          <w:szCs w:val="24"/>
-          <w:u w:val="none"/>
-        </w:rPr>
-        <w:t>Solution</w:t>
-      </w:r>
-      <w:r>
-        <w:rPr>
-          <w:rFonts w:ascii="Times New Roman" w:hAnsi="Times New Roman"/>
-          <w:sz w:val="24"/>
-          <w:szCs w:val="24"/>
-          <w:u w:val="none"/>
-        </w:rPr>
-        <w:t>: Keep your code well-documented, use meaningful variable and function names, and follow coding best practices. Consider version control systems like Git to track changes and collaborate with others.</w:t>
-      </w:r>
-    </w:p>
-    <w:p>
-      <w:pPr>
-        <w:numPr>
-          <w:ilvl w:val="0"/>
-          <w:numId w:val="3"/>
-        </w:numPr>
-        <w:rPr>
-          <w:rFonts w:ascii="Times New Roman" w:hAnsi="Times New Roman"/>
-          <w:sz w:val="24"/>
-          <w:szCs w:val="24"/>
-          <w:u w:val="none"/>
-        </w:rPr>
-      </w:pPr>
-      <w:r>
-        <w:rPr>
-          <w:rFonts w:ascii="Times New Roman" w:hAnsi="Times New Roman"/>
-          <w:b/>
-          <w:bCs/>
-          <w:sz w:val="24"/>
-          <w:szCs w:val="24"/>
-          <w:u w:val="none"/>
-        </w:rPr>
-        <w:t>User Experience</w:t>
-      </w:r>
-      <w:r>
-        <w:rPr>
-          <w:rFonts w:ascii="Times New Roman" w:hAnsi="Times New Roman"/>
-          <w:sz w:val="24"/>
-          <w:szCs w:val="24"/>
-          <w:u w:val="none"/>
-        </w:rPr>
-        <w:t>: Consider the overall user experience when interacting with your program. Ensure that it is intuitive and user-friendly.</w:t>
-      </w:r>
-    </w:p>
-    <w:p>
-      <w:pPr>
-        <w:rPr>
-          <w:rFonts w:ascii="Times New Roman" w:hAnsi="Times New Roman"/>
-          <w:sz w:val="24"/>
-          <w:szCs w:val="24"/>
-          <w:u w:val="none"/>
-        </w:rPr>
-      </w:pPr>
-      <w:r>
-        <w:rPr>
-          <w:rFonts w:ascii="Times New Roman" w:hAnsi="Times New Roman"/>
-          <w:b/>
-          <w:bCs/>
-          <w:sz w:val="24"/>
-          <w:szCs w:val="24"/>
-          <w:u w:val="none"/>
-        </w:rPr>
-        <w:t>Solution</w:t>
-      </w:r>
-      <w:r>
-        <w:rPr>
-          <w:rFonts w:ascii="Times New Roman" w:hAnsi="Times New Roman"/>
-          <w:sz w:val="24"/>
-          <w:szCs w:val="24"/>
-          <w:u w:val="none"/>
-        </w:rPr>
-        <w:t>: Gather feedback from users (if possible) and make iterative improvements to the user interface and experience. Consider adding features like user authentication and personalized recommendations.</w:t>
-      </w:r>
-    </w:p>
-    <w:p>
-      <w:pPr>
-        <w:rPr>
-          <w:rFonts w:ascii="Times New Roman" w:hAnsi="Times New Roman"/>
-          <w:sz w:val="24"/>
-          <w:szCs w:val="24"/>
-          <w:u w:val="none"/>
-        </w:rPr>
-      </w:pPr>
-      <w:r>
-        <w:rPr>
-          <w:rFonts w:ascii="Times New Roman" w:hAnsi="Times New Roman"/>
-          <w:b/>
-          <w:bCs/>
-          <w:sz w:val="24"/>
-          <w:szCs w:val="24"/>
-          <w:u w:val="none"/>
-        </w:rPr>
-        <w:t>Proud Points About the Program (Pitch)</w:t>
-      </w:r>
-      <w:r>
-        <w:rPr>
-          <w:rFonts w:ascii="Times New Roman" w:hAnsi="Times New Roman"/>
-          <w:sz w:val="24"/>
-          <w:szCs w:val="24"/>
-          <w:u w:val="none"/>
-        </w:rPr>
-        <w:t>:</w:t>
-      </w:r>
-    </w:p>
-    <w:p>
-      <w:pPr>
-        <w:numPr>
-          <w:ilvl w:val="0"/>
-          <w:numId w:val="4"/>
-        </w:numPr>
-        <w:rPr>
-          <w:rFonts w:ascii="Times New Roman" w:hAnsi="Times New Roman"/>
-          <w:sz w:val="24"/>
-          <w:szCs w:val="24"/>
-          <w:u w:val="none"/>
-        </w:rPr>
-      </w:pPr>
-      <w:r>
-        <w:rPr>
-          <w:rFonts w:ascii="Times New Roman" w:hAnsi="Times New Roman"/>
-          <w:b/>
-          <w:bCs/>
-          <w:sz w:val="24"/>
-          <w:szCs w:val="24"/>
-          <w:u w:val="none"/>
-        </w:rPr>
-        <w:t>Modular Design</w:t>
-      </w:r>
-      <w:r>
-        <w:rPr>
-          <w:rFonts w:ascii="Times New Roman" w:hAnsi="Times New Roman"/>
-          <w:sz w:val="24"/>
-          <w:szCs w:val="24"/>
-          <w:u w:val="none"/>
-        </w:rPr>
-        <w:t>: The program is structured using Object-Oriented Programming principles, making it modular and easy to extend with new features or components in the future.</w:t>
-      </w:r>
-    </w:p>
-    <w:p>
-      <w:pPr>
-        <w:numPr>
-          <w:ilvl w:val="0"/>
-          <w:numId w:val="4"/>
-        </w:numPr>
-        <w:rPr>
-          <w:rFonts w:ascii="Times New Roman" w:hAnsi="Times New Roman"/>
-          <w:sz w:val="24"/>
-          <w:szCs w:val="24"/>
-          <w:u w:val="none"/>
-        </w:rPr>
-      </w:pPr>
-      <w:r>
-        <w:rPr>
-          <w:rFonts w:ascii="Times New Roman" w:hAnsi="Times New Roman"/>
-          <w:b/>
-          <w:bCs/>
-          <w:sz w:val="24"/>
-          <w:szCs w:val="24"/>
-          <w:u w:val="none"/>
-        </w:rPr>
-        <w:t>User-Friendly Interface</w:t>
-      </w:r>
-      <w:r>
-        <w:rPr>
-          <w:rFonts w:ascii="Times New Roman" w:hAnsi="Times New Roman"/>
-          <w:sz w:val="24"/>
-          <w:szCs w:val="24"/>
-          <w:u w:val="none"/>
-        </w:rPr>
-        <w:t>: The command-line interface provides a straightforward way for users to interact with the restaurant's menu, place orders, and view order history.</w:t>
-      </w:r>
-    </w:p>
-    <w:p>
-      <w:pPr>
-        <w:numPr>
-          <w:ilvl w:val="0"/>
-          <w:numId w:val="4"/>
-        </w:numPr>
-        <w:rPr>
-          <w:rFonts w:ascii="Times New Roman" w:hAnsi="Times New Roman"/>
-          <w:sz w:val="24"/>
-          <w:szCs w:val="24"/>
-          <w:u w:val="none"/>
-        </w:rPr>
-      </w:pPr>
-      <w:r>
-        <w:rPr>
-          <w:rFonts w:ascii="Times New Roman" w:hAnsi="Times New Roman"/>
-          <w:b/>
-          <w:bCs/>
-          <w:sz w:val="24"/>
-          <w:szCs w:val="24"/>
-          <w:u w:val="none"/>
-        </w:rPr>
-        <w:t>Inventory Management</w:t>
-      </w:r>
-      <w:r>
-        <w:rPr>
-          <w:rFonts w:ascii="Times New Roman" w:hAnsi="Times New Roman"/>
-          <w:sz w:val="24"/>
-          <w:szCs w:val="24"/>
-          <w:u w:val="none"/>
-        </w:rPr>
-        <w:t>: The program effectively manages inventory levels, ensuring that items are available in the desired quantity before allowing users to place orders.</w:t>
-      </w:r>
-    </w:p>
-    <w:p>
-      <w:pPr>
-        <w:numPr>
-          <w:ilvl w:val="0"/>
-          <w:numId w:val="4"/>
-        </w:numPr>
-        <w:rPr>
-          <w:rFonts w:ascii="Times New Roman" w:hAnsi="Times New Roman"/>
-          <w:sz w:val="24"/>
-          <w:szCs w:val="24"/>
-          <w:u w:val="none"/>
-        </w:rPr>
-      </w:pPr>
-      <w:r>
-        <w:rPr>
-          <w:rFonts w:ascii="Times New Roman" w:hAnsi="Times New Roman"/>
-          <w:b/>
-          <w:bCs/>
-          <w:sz w:val="24"/>
-          <w:szCs w:val="24"/>
-          <w:u w:val="none"/>
-        </w:rPr>
-        <w:t>Special Offers</w:t>
-      </w:r>
-      <w:r>
-        <w:rPr>
-          <w:rFonts w:ascii="Times New Roman" w:hAnsi="Times New Roman"/>
-          <w:sz w:val="24"/>
-          <w:szCs w:val="24"/>
-          <w:u w:val="none"/>
-        </w:rPr>
-        <w:t>: Special offers and discounts are implemented, allowing users to benefit from promotions while ordering.</w:t>
-      </w:r>
-    </w:p>
-    <w:p>
-      <w:pPr>
-        <w:numPr>
-          <w:ilvl w:val="0"/>
-          <w:numId w:val="4"/>
-        </w:numPr>
-        <w:rPr>
-          <w:rFonts w:ascii="Times New Roman" w:hAnsi="Times New Roman"/>
-          <w:sz w:val="24"/>
-          <w:szCs w:val="24"/>
-          <w:u w:val="none"/>
-        </w:rPr>
-      </w:pPr>
-      <w:r>
-        <w:rPr>
-          <w:rFonts w:ascii="Times New Roman" w:hAnsi="Times New Roman"/>
-          <w:b/>
-          <w:bCs/>
-          <w:sz w:val="24"/>
-          <w:szCs w:val="24"/>
-          <w:u w:val="none"/>
-        </w:rPr>
-        <w:t>Data Persistence</w:t>
-      </w:r>
-      <w:r>
-        <w:rPr>
-          <w:rFonts w:ascii="Times New Roman" w:hAnsi="Times New Roman"/>
-          <w:sz w:val="24"/>
-          <w:szCs w:val="24"/>
-          <w:u w:val="none"/>
-        </w:rPr>
-        <w:t>: Although not included in the provided code, future enhancements could include data persistence, allowing the program to store and retrieve user order history and restaurant data.</w:t>
-      </w:r>
-    </w:p>
-    <w:p>
-      <w:pPr>
-        <w:numPr>
-          <w:ilvl w:val="0"/>
-          <w:numId w:val="4"/>
-        </w:numPr>
-        <w:rPr>
-          <w:rFonts w:ascii="Times New Roman" w:hAnsi="Times New Roman"/>
-          <w:sz w:val="24"/>
-          <w:szCs w:val="24"/>
-          <w:u w:val="none"/>
-        </w:rPr>
-      </w:pPr>
-      <w:r>
-        <w:rPr>
-          <w:rFonts w:ascii="Times New Roman" w:hAnsi="Times New Roman"/>
-          <w:b/>
-          <w:bCs/>
-          <w:sz w:val="24"/>
-          <w:szCs w:val="24"/>
-          <w:u w:val="none"/>
-        </w:rPr>
-        <w:t>Error Handling</w:t>
-      </w:r>
-      <w:r>
-        <w:rPr>
-          <w:rFonts w:ascii="Times New Roman" w:hAnsi="Times New Roman"/>
-          <w:sz w:val="24"/>
-          <w:szCs w:val="24"/>
-          <w:u w:val="none"/>
-        </w:rPr>
-        <w:t>: The program includes error handling and validation to guide users and prevent unexpected inputs.</w:t>
-      </w:r>
-    </w:p>
-    <w:p>
-      <w:pPr>
-        <w:numPr>
-          <w:ilvl w:val="0"/>
-          <w:numId w:val="4"/>
-        </w:numPr>
-        <w:rPr>
-          <w:rFonts w:ascii="Times New Roman" w:hAnsi="Times New Roman"/>
-          <w:sz w:val="24"/>
-          <w:szCs w:val="24"/>
-          <w:u w:val="none"/>
-        </w:rPr>
-      </w:pPr>
-      <w:r>
-        <w:rPr>
-          <w:rFonts w:ascii="Times New Roman" w:hAnsi="Times New Roman"/>
-          <w:b/>
-          <w:bCs/>
-          <w:sz w:val="24"/>
-          <w:szCs w:val="24"/>
-          <w:u w:val="none"/>
-        </w:rPr>
-        <w:t>Scalability</w:t>
-      </w:r>
-      <w:r>
-        <w:rPr>
-          <w:rFonts w:ascii="Times New Roman" w:hAnsi="Times New Roman"/>
-          <w:sz w:val="24"/>
-          <w:szCs w:val="24"/>
-          <w:u w:val="none"/>
-        </w:rPr>
-        <w:t>: The modular design and well-structured code make it easier to scale the program by adding more features, expanding the menu, or accommodating multiple restaurants.</w:t>
-      </w:r>
-    </w:p>
-    <w:p>
-      <w:pPr>
-        <w:numPr>
-          <w:ilvl w:val="0"/>
-          <w:numId w:val="4"/>
-        </w:numPr>
-        <w:rPr>
-          <w:rFonts w:ascii="Times New Roman" w:hAnsi="Times New Roman"/>
-          <w:sz w:val="24"/>
-          <w:szCs w:val="24"/>
-          <w:u w:val="none"/>
-        </w:rPr>
-      </w:pPr>
-      <w:r>
-        <w:rPr>
-          <w:rFonts w:ascii="Times New Roman" w:hAnsi="Times New Roman"/>
-          <w:b/>
-          <w:bCs/>
-          <w:sz w:val="24"/>
-          <w:szCs w:val="24"/>
-          <w:u w:val="none"/>
-        </w:rPr>
-        <w:t>Collaboration</w:t>
-      </w:r>
-      <w:r>
-        <w:rPr>
-          <w:rFonts w:ascii="Times New Roman" w:hAnsi="Times New Roman"/>
-          <w:sz w:val="24"/>
-          <w:szCs w:val="24"/>
-          <w:u w:val="none"/>
-        </w:rPr>
-        <w:t xml:space="preserve">: If this is a collaborative effort, </w:t>
-      </w:r>
-      <w:proofErr w:type="gramStart"/>
-      <w:r>
-        <w:rPr>
-          <w:rFonts w:ascii="Times New Roman" w:hAnsi="Times New Roman"/>
-          <w:sz w:val="24"/>
-          <w:szCs w:val="24"/>
-          <w:u w:val="none"/>
-        </w:rPr>
-        <w:t>teamwork</w:t>
-      </w:r>
-      <w:proofErr w:type="gramEnd"/>
-      <w:r>
-        <w:rPr>
-          <w:rFonts w:ascii="Times New Roman" w:hAnsi="Times New Roman"/>
-          <w:sz w:val="24"/>
-          <w:szCs w:val="24"/>
-          <w:u w:val="none"/>
-        </w:rPr>
-        <w:t xml:space="preserve"> and version control with tools like Git contribute to efficient development and maintenance.</w:t>
-      </w:r>
-    </w:p>
-    <w:p>
-      <w:pPr>
-        <w:rPr>
-          <w:rFonts w:ascii="Times New Roman" w:hAnsi="Times New Roman"/>
-          <w:sz w:val="24"/>
-          <w:szCs w:val="24"/>
-          <w:u w:val="none"/>
-        </w:rPr>
-      </w:pPr>
-      <w:r>
-        <w:rPr>
-          <w:rFonts w:ascii="Times New Roman" w:hAnsi="Times New Roman"/>
-          <w:sz w:val="24"/>
-          <w:szCs w:val="24"/>
-          <w:u w:val="none"/>
-        </w:rPr>
-        <w:br w:type="page"/>
-      </w:r>
-    </w:p>
-    <w:p>
-      <w:pPr>
-        <w:rPr>
-          <w:rFonts w:ascii="Times New Roman" w:hAnsi="Times New Roman"/>
-          <w:sz w:val="24"/>
-          <w:szCs w:val="24"/>
-          <w:u w:val="none"/>
-        </w:rPr>
-      </w:pPr>
-      <w:r>
-        <w:rPr>
-          <w:rFonts w:ascii="Times New Roman" w:hAnsi="Times New Roman"/>
-          <w:sz w:val="24"/>
-          <w:szCs w:val="24"/>
-          <w:u w:val="none"/>
-        </w:rPr>
-        <w:lastRenderedPageBreak/>
-        <w:t>Addition Features</w:t>
-      </w:r>
-    </w:p>
-    <w:p>
-      <w:pPr>
-        <w:pStyle w:val="ListParagraph"/>
-        <w:numPr>
-          <w:ilvl w:val="0"/>
-          <w:numId w:val="7"/>
-        </w:numPr>
-        <w:rPr>
-          <w:rFonts w:ascii="Times New Roman" w:hAnsi="Times New Roman"/>
-          <w:sz w:val="24"/>
-          <w:szCs w:val="24"/>
-          <w:u w:val="none"/>
-        </w:rPr>
-      </w:pPr>
-      <w:r>
-        <w:rPr>
-          <w:rFonts w:ascii="Times New Roman" w:hAnsi="Times New Roman"/>
-          <w:sz w:val="24"/>
-          <w:szCs w:val="24"/>
-          <w:u w:val="none"/>
-        </w:rPr>
-        <w:t>Save/load files (order history)</w:t>
-      </w:r>
-    </w:p>
-    <w:p>
-      <w:pPr>
-        <w:pStyle w:val="ListParagraph"/>
-        <w:numPr>
-          <w:ilvl w:val="0"/>
-          <w:numId w:val="7"/>
-        </w:numPr>
-        <w:rPr>
-          <w:rFonts w:ascii="Times New Roman" w:hAnsi="Times New Roman"/>
-          <w:sz w:val="24"/>
-          <w:szCs w:val="24"/>
-          <w:u w:val="none"/>
-        </w:rPr>
-      </w:pPr>
-      <w:r>
-        <w:rPr>
-          <w:rFonts w:ascii="Times New Roman" w:hAnsi="Times New Roman"/>
-          <w:sz w:val="24"/>
-          <w:szCs w:val="24"/>
-          <w:u w:val="none"/>
-        </w:rPr>
-        <w:t>Exception Handling</w:t>
-      </w:r>
+        <w:rPr>
+          <w:rFonts w:ascii="Times New Roman" w:hAnsi="Times New Roman"/>
+          <w:sz w:val="24"/>
+          <w:szCs w:val="24"/>
+          <w:u w:val="none"/>
+        </w:rPr>
+      </w:pPr>
     </w:p>
     <w:sectPr>
       <w:pgSz w:w="11906" w:h="16838"/>
@@ -2688,6 +1727,151 @@
     </w:lvl>
   </w:abstractNum>
   <w:abstractNum w:abstractNumId="1" w15:restartNumberingAfterBreak="0">
+    <w:nsid w:val="092A395D"/>
+    <w:multiLevelType w:val="multilevel"/>
+    <w:tmpl w:val="60809284"/>
+    <w:lvl w:ilvl="0">
+      <w:start w:val="1"/>
+      <w:numFmt w:val="decimal"/>
+      <w:lvlText w:val="%1."/>
+      <w:lvlJc w:val="left"/>
+      <w:pPr>
+        <w:tabs>
+          <w:tab w:val="num" w:pos="360"/>
+        </w:tabs>
+        <w:ind w:left="360" w:hanging="360"/>
+      </w:pPr>
+      <w:rPr>
+        <w:rFonts w:hint="default"/>
+        <w:sz w:val="20"/>
+      </w:rPr>
+    </w:lvl>
+    <w:lvl w:ilvl="1">
+      <w:start w:val="1"/>
+      <w:numFmt w:val="decimal"/>
+      <w:lvlText w:val="%2."/>
+      <w:lvlJc w:val="left"/>
+      <w:pPr>
+        <w:ind w:left="1080" w:hanging="360"/>
+      </w:pPr>
+      <w:rPr>
+        <w:rFonts w:hint="default"/>
+      </w:rPr>
+    </w:lvl>
+    <w:lvl w:ilvl="2" w:tentative="1">
+      <w:start w:val="1"/>
+      <w:numFmt w:val="bullet"/>
+      <w:lvlText w:val=""/>
+      <w:lvlJc w:val="left"/>
+      <w:pPr>
+        <w:tabs>
+          <w:tab w:val="num" w:pos="1800"/>
+        </w:tabs>
+        <w:ind w:left="1800" w:hanging="360"/>
+      </w:pPr>
+      <w:rPr>
+        <w:rFonts w:ascii="Symbol" w:hAnsi="Symbol" w:hint="default"/>
+        <w:sz w:val="20"/>
+      </w:rPr>
+    </w:lvl>
+    <w:lvl w:ilvl="3" w:tentative="1">
+      <w:start w:val="1"/>
+      <w:numFmt w:val="bullet"/>
+      <w:lvlText w:val=""/>
+      <w:lvlJc w:val="left"/>
+      <w:pPr>
+        <w:tabs>
+          <w:tab w:val="num" w:pos="2520"/>
+        </w:tabs>
+        <w:ind w:left="2520" w:hanging="360"/>
+      </w:pPr>
+      <w:rPr>
+        <w:rFonts w:ascii="Symbol" w:hAnsi="Symbol" w:hint="default"/>
+        <w:sz w:val="20"/>
+      </w:rPr>
+    </w:lvl>
+    <w:lvl w:ilvl="4" w:tentative="1">
+      <w:start w:val="1"/>
+      <w:numFmt w:val="bullet"/>
+      <w:lvlText w:val=""/>
+      <w:lvlJc w:val="left"/>
+      <w:pPr>
+        <w:tabs>
+          <w:tab w:val="num" w:pos="3240"/>
+        </w:tabs>
+        <w:ind w:left="3240" w:hanging="360"/>
+      </w:pPr>
+      <w:rPr>
+        <w:rFonts w:ascii="Symbol" w:hAnsi="Symbol" w:hint="default"/>
+        <w:sz w:val="20"/>
+      </w:rPr>
+    </w:lvl>
+    <w:lvl w:ilvl="5" w:tentative="1">
+      <w:start w:val="1"/>
+      <w:numFmt w:val="bullet"/>
+      <w:lvlText w:val=""/>
+      <w:lvlJc w:val="left"/>
+      <w:pPr>
+        <w:tabs>
+          <w:tab w:val="num" w:pos="3960"/>
+        </w:tabs>
+        <w:ind w:left="3960" w:hanging="360"/>
+      </w:pPr>
+      <w:rPr>
+        <w:rFonts w:ascii="Symbol" w:hAnsi="Symbol" w:hint="default"/>
+        <w:sz w:val="20"/>
+      </w:rPr>
+    </w:lvl>
+    <w:lvl w:ilvl="6" w:tentative="1">
+      <w:start w:val="1"/>
+      <w:numFmt w:val="bullet"/>
+      <w:lvlText w:val=""/>
+      <w:lvlJc w:val="left"/>
+      <w:pPr>
+        <w:tabs>
+          <w:tab w:val="num" w:pos="4680"/>
+        </w:tabs>
+        <w:ind w:left="4680" w:hanging="360"/>
+      </w:pPr>
+      <w:rPr>
+        <w:rFonts w:ascii="Symbol" w:hAnsi="Symbol" w:hint="default"/>
+        <w:sz w:val="20"/>
+      </w:rPr>
+    </w:lvl>
+    <w:lvl w:ilvl="7" w:tentative="1">
+      <w:start w:val="1"/>
+      <w:numFmt w:val="bullet"/>
+      <w:lvlText w:val=""/>
+      <w:lvlJc w:val="left"/>
+      <w:pPr>
+        <w:tabs>
+          <w:tab w:val="num" w:pos="5400"/>
+        </w:tabs>
+        <w:ind w:left="5400" w:hanging="360"/>
+      </w:pPr>
+      <w:rPr>
+        <w:rFonts w:ascii="Symbol" w:hAnsi="Symbol" w:hint="default"/>
+        <w:sz w:val="20"/>
+      </w:rPr>
+    </w:lvl>
+    <w:lvl w:ilvl="8" w:tentative="1">
+      <w:start w:val="1"/>
+      <w:numFmt w:val="bullet"/>
+      <w:lvlText w:val=""/>
+      <w:lvlJc w:val="left"/>
+      <w:pPr>
+        <w:tabs>
+          <w:tab w:val="num" w:pos="6120"/>
+        </w:tabs>
+        <w:ind w:left="6120" w:hanging="360"/>
+      </w:pPr>
+      <w:rPr>
+        <w:rFonts w:ascii="Symbol" w:hAnsi="Symbol" w:hint="default"/>
+        <w:sz w:val="20"/>
+      </w:rPr>
+    </w:lvl>
+  </w:abstractNum>
+  <w:abstractNum w:abstractNumId="2" w15:restartNumberingAfterBreak="0">
     <w:nsid w:val="2D0B36FE"/>
     <w:multiLevelType w:val="multilevel"/>
     <w:tmpl w:val="C068FBBE"/>
@@ -2800,7 +1984,7 @@
       </w:pPr>
     </w:lvl>
   </w:abstractNum>
-  <w:abstractNum w:abstractNumId="2" w15:restartNumberingAfterBreak="0">
+  <w:abstractNum w:abstractNumId="3" w15:restartNumberingAfterBreak="0">
     <w:nsid w:val="330D2D0C"/>
     <w:multiLevelType w:val="multilevel"/>
     <w:tmpl w:val="9112CF08"/>
@@ -2945,156 +2129,241 @@
       </w:rPr>
     </w:lvl>
   </w:abstractNum>
-  <w:abstractNum w:abstractNumId="3" w15:restartNumberingAfterBreak="0">
+  <w:abstractNum w:abstractNumId="4" w15:restartNumberingAfterBreak="0">
+    <w:nsid w:val="3DB62C41"/>
+    <w:multiLevelType w:val="hybridMultilevel"/>
+    <w:tmpl w:val="AF166162"/>
+    <w:lvl w:ilvl="0" w:tplc="4409000F">
+      <w:start w:val="3"/>
+      <w:numFmt w:val="decimal"/>
+      <w:lvlText w:val="%1."/>
+      <w:lvlJc w:val="left"/>
+      <w:pPr>
+        <w:ind w:left="720" w:hanging="360"/>
+      </w:pPr>
+      <w:rPr>
+        <w:rFonts w:hint="default"/>
+      </w:rPr>
+    </w:lvl>
+    <w:lvl w:ilvl="1" w:tplc="44090019" w:tentative="1">
+      <w:start w:val="1"/>
+      <w:numFmt w:val="lowerLetter"/>
+      <w:lvlText w:val="%2."/>
+      <w:lvlJc w:val="left"/>
+      <w:pPr>
+        <w:ind w:left="1440" w:hanging="360"/>
+      </w:pPr>
+    </w:lvl>
+    <w:lvl w:ilvl="2" w:tplc="4409001B" w:tentative="1">
+      <w:start w:val="1"/>
+      <w:numFmt w:val="lowerRoman"/>
+      <w:lvlText w:val="%3."/>
+      <w:lvlJc w:val="right"/>
+      <w:pPr>
+        <w:ind w:left="2160" w:hanging="180"/>
+      </w:pPr>
+    </w:lvl>
+    <w:lvl w:ilvl="3" w:tplc="4409000F" w:tentative="1">
+      <w:start w:val="1"/>
+      <w:numFmt w:val="decimal"/>
+      <w:lvlText w:val="%4."/>
+      <w:lvlJc w:val="left"/>
+      <w:pPr>
+        <w:ind w:left="2880" w:hanging="360"/>
+      </w:pPr>
+    </w:lvl>
+    <w:lvl w:ilvl="4" w:tplc="44090019" w:tentative="1">
+      <w:start w:val="1"/>
+      <w:numFmt w:val="lowerLetter"/>
+      <w:lvlText w:val="%5."/>
+      <w:lvlJc w:val="left"/>
+      <w:pPr>
+        <w:ind w:left="3600" w:hanging="360"/>
+      </w:pPr>
+    </w:lvl>
+    <w:lvl w:ilvl="5" w:tplc="4409001B" w:tentative="1">
+      <w:start w:val="1"/>
+      <w:numFmt w:val="lowerRoman"/>
+      <w:lvlText w:val="%6."/>
+      <w:lvlJc w:val="right"/>
+      <w:pPr>
+        <w:ind w:left="4320" w:hanging="180"/>
+      </w:pPr>
+    </w:lvl>
+    <w:lvl w:ilvl="6" w:tplc="4409000F" w:tentative="1">
+      <w:start w:val="1"/>
+      <w:numFmt w:val="decimal"/>
+      <w:lvlText w:val="%7."/>
+      <w:lvlJc w:val="left"/>
+      <w:pPr>
+        <w:ind w:left="5040" w:hanging="360"/>
+      </w:pPr>
+    </w:lvl>
+    <w:lvl w:ilvl="7" w:tplc="44090019" w:tentative="1">
+      <w:start w:val="1"/>
+      <w:numFmt w:val="lowerLetter"/>
+      <w:lvlText w:val="%8."/>
+      <w:lvlJc w:val="left"/>
+      <w:pPr>
+        <w:ind w:left="5760" w:hanging="360"/>
+      </w:pPr>
+    </w:lvl>
+    <w:lvl w:ilvl="8" w:tplc="4409001B" w:tentative="1">
+      <w:start w:val="1"/>
+      <w:numFmt w:val="lowerRoman"/>
+      <w:lvlText w:val="%9."/>
+      <w:lvlJc w:val="right"/>
+      <w:pPr>
+        <w:ind w:left="6480" w:hanging="180"/>
+      </w:pPr>
+    </w:lvl>
+  </w:abstractNum>
+  <w:abstractNum w:abstractNumId="5" w15:restartNumberingAfterBreak="0">
     <w:nsid w:val="49952B0A"/>
     <w:multiLevelType w:val="multilevel"/>
-    <w:tmpl w:val="A84C04FA"/>
+    <w:tmpl w:val="60809284"/>
     <w:lvl w:ilvl="0">
       <w:start w:val="1"/>
+      <w:numFmt w:val="decimal"/>
+      <w:lvlText w:val="%1."/>
+      <w:lvlJc w:val="left"/>
+      <w:pPr>
+        <w:tabs>
+          <w:tab w:val="num" w:pos="720"/>
+        </w:tabs>
+        <w:ind w:left="720" w:hanging="360"/>
+      </w:pPr>
+      <w:rPr>
+        <w:rFonts w:hint="default"/>
+        <w:sz w:val="20"/>
+      </w:rPr>
+    </w:lvl>
+    <w:lvl w:ilvl="1">
+      <w:start w:val="1"/>
+      <w:numFmt w:val="decimal"/>
+      <w:lvlText w:val="%2."/>
+      <w:lvlJc w:val="left"/>
+      <w:pPr>
+        <w:ind w:left="1440" w:hanging="360"/>
+      </w:pPr>
+      <w:rPr>
+        <w:rFonts w:hint="default"/>
+      </w:rPr>
+    </w:lvl>
+    <w:lvl w:ilvl="2" w:tentative="1">
+      <w:start w:val="1"/>
       <w:numFmt w:val="bullet"/>
       <w:lvlText w:val=""/>
       <w:lvlJc w:val="left"/>
       <w:pPr>
         <w:tabs>
-          <w:tab w:val="num" w:pos="720"/>
-        </w:tabs>
-        <w:ind w:left="720" w:hanging="360"/>
+          <w:tab w:val="num" w:pos="2160"/>
+        </w:tabs>
+        <w:ind w:left="2160" w:hanging="360"/>
       </w:pPr>
       <w:rPr>
         <w:rFonts w:ascii="Symbol" w:hAnsi="Symbol" w:hint="default"/>
         <w:sz w:val="20"/>
       </w:rPr>
     </w:lvl>
-    <w:lvl w:ilvl="1" w:tentative="1">
+    <w:lvl w:ilvl="3" w:tentative="1">
       <w:start w:val="1"/>
       <w:numFmt w:val="bullet"/>
       <w:lvlText w:val=""/>
       <w:lvlJc w:val="left"/>
       <w:pPr>
         <w:tabs>
-          <w:tab w:val="num" w:pos="1440"/>
-        </w:tabs>
-        <w:ind w:left="1440" w:hanging="360"/>
+          <w:tab w:val="num" w:pos="2880"/>
+        </w:tabs>
+        <w:ind w:left="2880" w:hanging="360"/>
       </w:pPr>
       <w:rPr>
         <w:rFonts w:ascii="Symbol" w:hAnsi="Symbol" w:hint="default"/>
         <w:sz w:val="20"/>
       </w:rPr>
     </w:lvl>
-    <w:lvl w:ilvl="2" w:tentative="1">
+    <w:lvl w:ilvl="4" w:tentative="1">
       <w:start w:val="1"/>
       <w:numFmt w:val="bullet"/>
       <w:lvlText w:val=""/>
       <w:lvlJc w:val="left"/>
       <w:pPr>
         <w:tabs>
-          <w:tab w:val="num" w:pos="2160"/>
-        </w:tabs>
-        <w:ind w:left="2160" w:hanging="360"/>
+          <w:tab w:val="num" w:pos="3600"/>
+        </w:tabs>
+        <w:ind w:left="3600" w:hanging="360"/>
       </w:pPr>
       <w:rPr>
         <w:rFonts w:ascii="Symbol" w:hAnsi="Symbol" w:hint="default"/>
         <w:sz w:val="20"/>
       </w:rPr>
     </w:lvl>
-    <w:lvl w:ilvl="3" w:tentative="1">
+    <w:lvl w:ilvl="5" w:tentative="1">
       <w:start w:val="1"/>
       <w:numFmt w:val="bullet"/>
       <w:lvlText w:val=""/>
       <w:lvlJc w:val="left"/>
       <w:pPr>
         <w:tabs>
-          <w:tab w:val="num" w:pos="2880"/>
-        </w:tabs>
-        <w:ind w:left="2880" w:hanging="360"/>
+          <w:tab w:val="num" w:pos="4320"/>
+        </w:tabs>
+        <w:ind w:left="4320" w:hanging="360"/>
       </w:pPr>
       <w:rPr>
         <w:rFonts w:ascii="Symbol" w:hAnsi="Symbol" w:hint="default"/>
         <w:sz w:val="20"/>
       </w:rPr>
     </w:lvl>
-    <w:lvl w:ilvl="4" w:tentative="1">
+    <w:lvl w:ilvl="6" w:tentative="1">
       <w:start w:val="1"/>
       <w:numFmt w:val="bullet"/>
       <w:lvlText w:val=""/>
       <w:lvlJc w:val="left"/>
       <w:pPr>
         <w:tabs>
-          <w:tab w:val="num" w:pos="3600"/>
-        </w:tabs>
-        <w:ind w:left="3600" w:hanging="360"/>
+          <w:tab w:val="num" w:pos="5040"/>
+        </w:tabs>
+        <w:ind w:left="5040" w:hanging="360"/>
       </w:pPr>
       <w:rPr>
         <w:rFonts w:ascii="Symbol" w:hAnsi="Symbol" w:hint="default"/>
         <w:sz w:val="20"/>
       </w:rPr>
     </w:lvl>
-    <w:lvl w:ilvl="5" w:tentative="1">
+    <w:lvl w:ilvl="7" w:tentative="1">
       <w:start w:val="1"/>
       <w:numFmt w:val="bullet"/>
       <w:lvlText w:val=""/>
       <w:lvlJc w:val="left"/>
       <w:pPr>
         <w:tabs>
-          <w:tab w:val="num" w:pos="4320"/>
-        </w:tabs>
-        <w:ind w:left="4320" w:hanging="360"/>
+          <w:tab w:val="num" w:pos="5760"/>
+        </w:tabs>
+        <w:ind w:left="5760" w:hanging="360"/>
       </w:pPr>
       <w:rPr>
         <w:rFonts w:ascii="Symbol" w:hAnsi="Symbol" w:hint="default"/>
         <w:sz w:val="20"/>
       </w:rPr>
     </w:lvl>
-    <w:lvl w:ilvl="6" w:tentative="1">
+    <w:lvl w:ilvl="8" w:tentative="1">
       <w:start w:val="1"/>
       <w:numFmt w:val="bullet"/>
       <w:lvlText w:val=""/>
       <w:lvlJc w:val="left"/>
       <w:pPr>
         <w:tabs>
-          <w:tab w:val="num" w:pos="5040"/>
-        </w:tabs>
-        <w:ind w:left="5040" w:hanging="360"/>
+          <w:tab w:val="num" w:pos="6480"/>
+        </w:tabs>
+        <w:ind w:left="6480" w:hanging="360"/>
       </w:pPr>
       <w:rPr>
         <w:rFonts w:ascii="Symbol" w:hAnsi="Symbol" w:hint="default"/>
         <w:sz w:val="20"/>
       </w:rPr>
     </w:lvl>
-    <w:lvl w:ilvl="7" w:tentative="1">
-      <w:start w:val="1"/>
-      <w:numFmt w:val="bullet"/>
-      <w:lvlText w:val=""/>
-      <w:lvlJc w:val="left"/>
-      <w:pPr>
-        <w:tabs>
-          <w:tab w:val="num" w:pos="5760"/>
-        </w:tabs>
-        <w:ind w:left="5760" w:hanging="360"/>
-      </w:pPr>
-      <w:rPr>
-        <w:rFonts w:ascii="Symbol" w:hAnsi="Symbol" w:hint="default"/>
-        <w:sz w:val="20"/>
-      </w:rPr>
-    </w:lvl>
-    <w:lvl w:ilvl="8" w:tentative="1">
-      <w:start w:val="1"/>
-      <w:numFmt w:val="bullet"/>
-      <w:lvlText w:val=""/>
-      <w:lvlJc w:val="left"/>
-      <w:pPr>
-        <w:tabs>
-          <w:tab w:val="num" w:pos="6480"/>
-        </w:tabs>
-        <w:ind w:left="6480" w:hanging="360"/>
-      </w:pPr>
-      <w:rPr>
-        <w:rFonts w:ascii="Symbol" w:hAnsi="Symbol" w:hint="default"/>
-        <w:sz w:val="20"/>
-      </w:rPr>
-    </w:lvl>
   </w:abstractNum>
-  <w:abstractNum w:abstractNumId="4" w15:restartNumberingAfterBreak="0">
+  <w:abstractNum w:abstractNumId="6" w15:restartNumberingAfterBreak="0">
     <w:nsid w:val="4FF70569"/>
     <w:multiLevelType w:val="multilevel"/>
     <w:tmpl w:val="71148736"/>
@@ -3207,7 +2476,7 @@
       </w:pPr>
     </w:lvl>
   </w:abstractNum>
-  <w:abstractNum w:abstractNumId="5" w15:restartNumberingAfterBreak="0">
+  <w:abstractNum w:abstractNumId="7" w15:restartNumberingAfterBreak="0">
     <w:nsid w:val="63197CE7"/>
     <w:multiLevelType w:val="hybridMultilevel"/>
     <w:tmpl w:val="14741490"/>
@@ -3320,7 +2589,7 @@
       </w:rPr>
     </w:lvl>
   </w:abstractNum>
-  <w:abstractNum w:abstractNumId="6" w15:restartNumberingAfterBreak="0">
+  <w:abstractNum w:abstractNumId="8" w15:restartNumberingAfterBreak="0">
     <w:nsid w:val="6331241B"/>
     <w:multiLevelType w:val="multilevel"/>
     <w:tmpl w:val="A0B6D5F2"/>
@@ -3437,26 +2706,124 @@
       </w:pPr>
     </w:lvl>
   </w:abstractNum>
+  <w:abstractNum w:abstractNumId="9" w15:restartNumberingAfterBreak="0">
+    <w:nsid w:val="6E3A74F8"/>
+    <w:multiLevelType w:val="hybridMultilevel"/>
+    <w:tmpl w:val="267A888E"/>
+    <w:lvl w:ilvl="0" w:tplc="4409000F">
+      <w:start w:val="2"/>
+      <w:numFmt w:val="decimal"/>
+      <w:lvlText w:val="%1."/>
+      <w:lvlJc w:val="left"/>
+      <w:pPr>
+        <w:ind w:left="720" w:hanging="360"/>
+      </w:pPr>
+      <w:rPr>
+        <w:rFonts w:hint="default"/>
+      </w:rPr>
+    </w:lvl>
+    <w:lvl w:ilvl="1" w:tplc="44090019" w:tentative="1">
+      <w:start w:val="1"/>
+      <w:numFmt w:val="lowerLetter"/>
+      <w:lvlText w:val="%2."/>
+      <w:lvlJc w:val="left"/>
+      <w:pPr>
+        <w:ind w:left="1440" w:hanging="360"/>
+      </w:pPr>
+    </w:lvl>
+    <w:lvl w:ilvl="2" w:tplc="4409001B" w:tentative="1">
+      <w:start w:val="1"/>
+      <w:numFmt w:val="lowerRoman"/>
+      <w:lvlText w:val="%3."/>
+      <w:lvlJc w:val="right"/>
+      <w:pPr>
+        <w:ind w:left="2160" w:hanging="180"/>
+      </w:pPr>
+    </w:lvl>
+    <w:lvl w:ilvl="3" w:tplc="4409000F" w:tentative="1">
+      <w:start w:val="1"/>
+      <w:numFmt w:val="decimal"/>
+      <w:lvlText w:val="%4."/>
+      <w:lvlJc w:val="left"/>
+      <w:pPr>
+        <w:ind w:left="2880" w:hanging="360"/>
+      </w:pPr>
+    </w:lvl>
+    <w:lvl w:ilvl="4" w:tplc="44090019" w:tentative="1">
+      <w:start w:val="1"/>
+      <w:numFmt w:val="lowerLetter"/>
+      <w:lvlText w:val="%5."/>
+      <w:lvlJc w:val="left"/>
+      <w:pPr>
+        <w:ind w:left="3600" w:hanging="360"/>
+      </w:pPr>
+    </w:lvl>
+    <w:lvl w:ilvl="5" w:tplc="4409001B" w:tentative="1">
+      <w:start w:val="1"/>
+      <w:numFmt w:val="lowerRoman"/>
+      <w:lvlText w:val="%6."/>
+      <w:lvlJc w:val="right"/>
+      <w:pPr>
+        <w:ind w:left="4320" w:hanging="180"/>
+      </w:pPr>
+    </w:lvl>
+    <w:lvl w:ilvl="6" w:tplc="4409000F" w:tentative="1">
+      <w:start w:val="1"/>
+      <w:numFmt w:val="decimal"/>
+      <w:lvlText w:val="%7."/>
+      <w:lvlJc w:val="left"/>
+      <w:pPr>
+        <w:ind w:left="5040" w:hanging="360"/>
+      </w:pPr>
+    </w:lvl>
+    <w:lvl w:ilvl="7" w:tplc="44090019" w:tentative="1">
+      <w:start w:val="1"/>
+      <w:numFmt w:val="lowerLetter"/>
+      <w:lvlText w:val="%8."/>
+      <w:lvlJc w:val="left"/>
+      <w:pPr>
+        <w:ind w:left="5760" w:hanging="360"/>
+      </w:pPr>
+    </w:lvl>
+    <w:lvl w:ilvl="8" w:tplc="4409001B" w:tentative="1">
+      <w:start w:val="1"/>
+      <w:numFmt w:val="lowerRoman"/>
+      <w:lvlText w:val="%9."/>
+      <w:lvlJc w:val="right"/>
+      <w:pPr>
+        <w:ind w:left="6480" w:hanging="180"/>
+      </w:pPr>
+    </w:lvl>
+  </w:abstractNum>
   <w:num w:numId="1" w16cid:durableId="238440878">
-    <w:abstractNumId w:val="5"/>
+    <w:abstractNumId w:val="7"/>
   </w:num>
   <w:num w:numId="2" w16cid:durableId="1507331086">
+    <w:abstractNumId w:val="8"/>
+  </w:num>
+  <w:num w:numId="3" w16cid:durableId="797919302">
+    <w:abstractNumId w:val="2"/>
+  </w:num>
+  <w:num w:numId="4" w16cid:durableId="2011638564">
+    <w:abstractNumId w:val="3"/>
+  </w:num>
+  <w:num w:numId="5" w16cid:durableId="1573538141">
     <w:abstractNumId w:val="6"/>
   </w:num>
-  <w:num w:numId="3" w16cid:durableId="797919302">
-    <w:abstractNumId w:val="1"/>
-  </w:num>
-  <w:num w:numId="4" w16cid:durableId="2011638564">
-    <w:abstractNumId w:val="2"/>
-  </w:num>
-  <w:num w:numId="5" w16cid:durableId="1573538141">
-    <w:abstractNumId w:val="4"/>
-  </w:num>
   <w:num w:numId="6" w16cid:durableId="837303402">
-    <w:abstractNumId w:val="3"/>
+    <w:abstractNumId w:val="5"/>
   </w:num>
   <w:num w:numId="7" w16cid:durableId="915895320">
     <w:abstractNumId w:val="0"/>
+  </w:num>
+  <w:num w:numId="8" w16cid:durableId="1927307023">
+    <w:abstractNumId w:val="1"/>
+  </w:num>
+  <w:num w:numId="9" w16cid:durableId="60980602">
+    <w:abstractNumId w:val="9"/>
+  </w:num>
+  <w:num w:numId="10" w16cid:durableId="1855456811">
+    <w:abstractNumId w:val="4"/>
   </w:num>
 </w:numbering>
 </file>

</xml_diff>